<commit_message>
memoria terminada en principio
</commit_message>
<xml_diff>
--- a/practica1/Memory_P1.docx
+++ b/practica1/Memory_P1.docx
@@ -2,8 +2,71 @@
 <file path=word/document.xml><?xml version="1.0" encoding="utf-8"?>
 <w:document xmlns:wpc="http://schemas.microsoft.com/office/word/2010/wordprocessingCanvas" xmlns:cx="http://schemas.microsoft.com/office/drawing/2014/chartex" xmlns:cx1="http://schemas.microsoft.com/office/drawing/2015/9/8/chartex" xmlns:cx2="http://schemas.microsoft.com/office/drawing/2015/10/21/chartex" xmlns:cx3="http://schemas.microsoft.com/office/drawing/2016/5/9/chartex" xmlns:cx4="http://schemas.microsoft.com/office/drawing/2016/5/10/chartex" xmlns:cx5="http://schemas.microsoft.com/office/drawing/2016/5/11/chartex" xmlns:cx6="http://schemas.microsoft.com/office/drawing/2016/5/12/chartex" xmlns:cx7="http://schemas.microsoft.com/office/drawing/2016/5/13/chartex" xmlns:cx8="http://schemas.microsoft.com/office/drawing/2016/5/14/chartex" xmlns:mc="http://schemas.openxmlformats.org/markup-compatibility/2006" xmlns:aink="http://schemas.microsoft.com/office/drawing/2016/ink" xmlns:am3d="http://schemas.microsoft.com/office/drawing/2017/model3d" xmlns:o="urn:schemas-microsoft-com:office:office" xmlns:r="http://schemas.openxmlformats.org/officeDocument/2006/relationships" xmlns:m="http://schemas.openxmlformats.org/officeDocument/2006/math" xmlns:v="urn:schemas-microsoft-com:vml" xmlns:wp14="http://schemas.microsoft.com/office/word/2010/wordprocessingDrawing" xmlns:wp="http://schemas.openxmlformats.org/drawingml/2006/wordprocessingDrawing" xmlns:w10="urn:schemas-microsoft-com:office:word" xmlns:w="http://schemas.openxmlformats.org/wordprocessingml/2006/main" xmlns:w14="http://schemas.microsoft.com/office/word/2010/wordml" xmlns:w15="http://schemas.microsoft.com/office/word/2012/wordml" xmlns:w16cex="http://schemas.microsoft.com/office/word/2018/wordml/cex" xmlns:w16cid="http://schemas.microsoft.com/office/word/2016/wordml/cid" xmlns:w16="http://schemas.microsoft.com/office/word/2018/wordml" xmlns:w16sdtdh="http://schemas.microsoft.com/office/word/2020/wordml/sdtdatahash" xmlns:w16se="http://schemas.microsoft.com/office/word/2015/wordml/symex" xmlns:wpg="http://schemas.microsoft.com/office/word/2010/wordprocessingGroup" xmlns:wpi="http://schemas.microsoft.com/office/word/2010/wordprocessingInk" xmlns:wne="http://schemas.microsoft.com/office/word/2006/wordml" xmlns:wps="http://schemas.microsoft.com/office/word/2010/wordprocessingShape" mc:Ignorable="w14 w15 w16se w16cid w16 w16cex w16sdtdh wp14">
   <w:body>
+    <w:p>
+      <w:pPr>
+        <w:pStyle w:val="Ttulo1"/>
+        <w:jc w:val="center"/>
+        <w:rPr>
+          <w:sz w:val="72"/>
+          <w:szCs w:val="72"/>
+        </w:rPr>
+      </w:pPr>
+      <w:r>
+        <w:rPr>
+          <w:sz w:val="72"/>
+          <w:szCs w:val="72"/>
+        </w:rPr>
+        <w:t>ARTIFICIAL INTELLIGENCE MEMORY P1</w:t>
+      </w:r>
+    </w:p>
+    <w:p>
+      <w:pPr>
+        <w:pStyle w:val="Ttulo1"/>
+        <w:jc w:val="center"/>
+        <w:rPr>
+          <w:sz w:val="28"/>
+          <w:szCs w:val="28"/>
+        </w:rPr>
+      </w:pPr>
+      <w:r>
+        <w:rPr>
+          <w:sz w:val="28"/>
+          <w:szCs w:val="28"/>
+        </w:rPr>
+        <w:t>Done by: José Manuel López-Serrano Tapia</w:t>
+      </w:r>
+      <w:r>
+        <w:rPr>
+          <w:sz w:val="28"/>
+          <w:szCs w:val="28"/>
+        </w:rPr>
+        <w:t xml:space="preserve">, </w:t>
+      </w:r>
+    </w:p>
     <w:p/>
-    <w:p>
+    <w:p/>
+    <w:p/>
+    <w:p/>
+    <w:p/>
+    <w:p/>
+    <w:p/>
+    <w:p/>
+    <w:p/>
+    <w:p/>
+    <w:p/>
+    <w:p/>
+    <w:p/>
+    <w:p>
+      <w:pPr>
+        <w:rPr>
+          <w:rFonts w:asciiTheme="majorHAnsi" w:eastAsiaTheme="majorEastAsia" w:hAnsiTheme="majorHAnsi" w:cstheme="majorBidi"/>
+          <w:b/>
+          <w:i/>
+          <w:color w:val="1F3864" w:themeColor="accent1" w:themeShade="80"/>
+          <w:sz w:val="26"/>
+          <w:szCs w:val="26"/>
+        </w:rPr>
+      </w:pPr>
       <w:r>
         <w:br w:type="page"/>
       </w:r>
@@ -14,10 +77,7 @@
       </w:pPr>
       <w:r>
         <w:lastRenderedPageBreak/>
-        <w:t xml:space="preserve">Section </w:t>
-      </w:r>
-      <w:r>
-        <w:t>0</w:t>
+        <w:t>Section 0</w:t>
       </w:r>
     </w:p>
     <w:p>
@@ -102,21 +162,7 @@
         <w:rPr>
           <w:b/>
         </w:rPr>
-        <w:t xml:space="preserve">Screenshots of executions and test carried out </w:t>
-      </w:r>
-      <w:proofErr w:type="spellStart"/>
-      <w:r>
-        <w:rPr>
-          <w:b/>
-        </w:rPr>
-        <w:t>analyzing</w:t>
-      </w:r>
-      <w:proofErr w:type="spellEnd"/>
-      <w:r>
-        <w:rPr>
-          <w:b/>
-        </w:rPr>
-        <w:t xml:space="preserve"> the results</w:t>
+        <w:t>Screenshots of executions and test carried out analyzing the results</w:t>
       </w:r>
     </w:p>
     <w:p>
@@ -134,35 +180,7 @@
         <w:rPr>
           <w:b/>
         </w:rPr>
-        <w:t xml:space="preserve">Conclusions on the </w:t>
-      </w:r>
-      <w:proofErr w:type="spellStart"/>
-      <w:r>
-        <w:rPr>
-          <w:b/>
-        </w:rPr>
-        <w:t>behavior</w:t>
-      </w:r>
-      <w:proofErr w:type="spellEnd"/>
-      <w:r>
-        <w:rPr>
-          <w:b/>
-        </w:rPr>
-        <w:t xml:space="preserve"> of </w:t>
-      </w:r>
-      <w:proofErr w:type="spellStart"/>
-      <w:r>
-        <w:rPr>
-          <w:b/>
-        </w:rPr>
-        <w:t>pacman</w:t>
-      </w:r>
-      <w:proofErr w:type="spellEnd"/>
-      <w:r>
-        <w:rPr>
-          <w:b/>
-        </w:rPr>
-        <w:t xml:space="preserve">, it is optimal (y / n), reaches the solution (y / n), nodes that it expands, etc </w:t>
+        <w:t xml:space="preserve">Conclusions on the behavior of pacman, it is optimal (y / n), reaches the solution (y / n), nodes that it expands, etc </w:t>
       </w:r>
     </w:p>
     <w:p>
@@ -296,21 +314,7 @@
         <w:rPr>
           <w:b/>
         </w:rPr>
-        <w:t xml:space="preserve">Screenshots of executions and test carried out </w:t>
-      </w:r>
-      <w:proofErr w:type="spellStart"/>
-      <w:r>
-        <w:rPr>
-          <w:b/>
-        </w:rPr>
-        <w:t>analyzing</w:t>
-      </w:r>
-      <w:proofErr w:type="spellEnd"/>
-      <w:r>
-        <w:rPr>
-          <w:b/>
-        </w:rPr>
-        <w:t xml:space="preserve"> the results</w:t>
+        <w:t>Screenshots of executions and test carried out analyzing the results</w:t>
       </w:r>
     </w:p>
     <w:p>
@@ -328,35 +332,7 @@
         <w:rPr>
           <w:b/>
         </w:rPr>
-        <w:t xml:space="preserve">Conclusions on the </w:t>
-      </w:r>
-      <w:proofErr w:type="spellStart"/>
-      <w:r>
-        <w:rPr>
-          <w:b/>
-        </w:rPr>
-        <w:t>behavior</w:t>
-      </w:r>
-      <w:proofErr w:type="spellEnd"/>
-      <w:r>
-        <w:rPr>
-          <w:b/>
-        </w:rPr>
-        <w:t xml:space="preserve"> of </w:t>
-      </w:r>
-      <w:proofErr w:type="spellStart"/>
-      <w:r>
-        <w:rPr>
-          <w:b/>
-        </w:rPr>
-        <w:t>pacman</w:t>
-      </w:r>
-      <w:proofErr w:type="spellEnd"/>
-      <w:r>
-        <w:rPr>
-          <w:b/>
-        </w:rPr>
-        <w:t xml:space="preserve">, it is optimal (y / n), reaches the solution (y / n), nodes that it expands, etc </w:t>
+        <w:t xml:space="preserve">Conclusions on the behavior of pacman, it is optimal (y / n), reaches the solution (y / n), nodes that it expands, etc </w:t>
       </w:r>
     </w:p>
     <w:p>
@@ -454,21 +430,7 @@
         <w:rPr>
           <w:b/>
         </w:rPr>
-        <w:t xml:space="preserve">Screenshots of executions and test carried out </w:t>
-      </w:r>
-      <w:proofErr w:type="spellStart"/>
-      <w:r>
-        <w:rPr>
-          <w:b/>
-        </w:rPr>
-        <w:t>analyzing</w:t>
-      </w:r>
-      <w:proofErr w:type="spellEnd"/>
-      <w:r>
-        <w:rPr>
-          <w:b/>
-        </w:rPr>
-        <w:t xml:space="preserve"> the results</w:t>
+        <w:t>Screenshots of executions and test carried out analyzing the results</w:t>
       </w:r>
     </w:p>
     <w:p>
@@ -486,35 +448,7 @@
         <w:rPr>
           <w:b/>
         </w:rPr>
-        <w:t xml:space="preserve">Conclusions on the </w:t>
-      </w:r>
-      <w:proofErr w:type="spellStart"/>
-      <w:r>
-        <w:rPr>
-          <w:b/>
-        </w:rPr>
-        <w:t>behavior</w:t>
-      </w:r>
-      <w:proofErr w:type="spellEnd"/>
-      <w:r>
-        <w:rPr>
-          <w:b/>
-        </w:rPr>
-        <w:t xml:space="preserve"> of </w:t>
-      </w:r>
-      <w:proofErr w:type="spellStart"/>
-      <w:r>
-        <w:rPr>
-          <w:b/>
-        </w:rPr>
-        <w:t>pacman</w:t>
-      </w:r>
-      <w:proofErr w:type="spellEnd"/>
-      <w:r>
-        <w:rPr>
-          <w:b/>
-        </w:rPr>
-        <w:t xml:space="preserve">, it is optimal (y / n), reaches the solution (y / n), nodes that it expands, etc </w:t>
+        <w:t xml:space="preserve">Conclusions on the behavior of pacman, it is optimal (y / n), reaches the solution (y / n), nodes that it expands, etc </w:t>
       </w:r>
     </w:p>
     <w:p>
@@ -594,21 +528,7 @@
         <w:rPr>
           <w:b/>
         </w:rPr>
-        <w:t xml:space="preserve">Screenshots of executions and test carried out </w:t>
-      </w:r>
-      <w:proofErr w:type="spellStart"/>
-      <w:r>
-        <w:rPr>
-          <w:b/>
-        </w:rPr>
-        <w:t>analyzing</w:t>
-      </w:r>
-      <w:proofErr w:type="spellEnd"/>
-      <w:r>
-        <w:rPr>
-          <w:b/>
-        </w:rPr>
-        <w:t xml:space="preserve"> the results</w:t>
+        <w:t>Screenshots of executions and test carried out analyzing the results</w:t>
       </w:r>
     </w:p>
     <w:p>
@@ -626,35 +546,7 @@
         <w:rPr>
           <w:b/>
         </w:rPr>
-        <w:t xml:space="preserve">Conclusions on the </w:t>
-      </w:r>
-      <w:proofErr w:type="spellStart"/>
-      <w:r>
-        <w:rPr>
-          <w:b/>
-        </w:rPr>
-        <w:t>behavior</w:t>
-      </w:r>
-      <w:proofErr w:type="spellEnd"/>
-      <w:r>
-        <w:rPr>
-          <w:b/>
-        </w:rPr>
-        <w:t xml:space="preserve"> of </w:t>
-      </w:r>
-      <w:proofErr w:type="spellStart"/>
-      <w:r>
-        <w:rPr>
-          <w:b/>
-        </w:rPr>
-        <w:t>pacman</w:t>
-      </w:r>
-      <w:proofErr w:type="spellEnd"/>
-      <w:r>
-        <w:rPr>
-          <w:b/>
-        </w:rPr>
-        <w:t xml:space="preserve">, it is optimal (y / n), reaches the solution (y / n), nodes that it expands, etc </w:t>
+        <w:t xml:space="preserve">Conclusions on the behavior of pacman, it is optimal (y / n), reaches the solution (y / n), nodes that it expands, etc </w:t>
       </w:r>
     </w:p>
     <w:p>
@@ -752,21 +644,7 @@
         <w:rPr>
           <w:b/>
         </w:rPr>
-        <w:t xml:space="preserve">Screenshots of executions and test carried out </w:t>
-      </w:r>
-      <w:proofErr w:type="spellStart"/>
-      <w:r>
-        <w:rPr>
-          <w:b/>
-        </w:rPr>
-        <w:t>analyzing</w:t>
-      </w:r>
-      <w:proofErr w:type="spellEnd"/>
-      <w:r>
-        <w:rPr>
-          <w:b/>
-        </w:rPr>
-        <w:t xml:space="preserve"> the results</w:t>
+        <w:t>Screenshots of executions and test carried out analyzing the results</w:t>
       </w:r>
     </w:p>
     <w:p>
@@ -784,35 +662,7 @@
         <w:rPr>
           <w:b/>
         </w:rPr>
-        <w:t xml:space="preserve">Conclusions on the </w:t>
-      </w:r>
-      <w:proofErr w:type="spellStart"/>
-      <w:r>
-        <w:rPr>
-          <w:b/>
-        </w:rPr>
-        <w:t>behavior</w:t>
-      </w:r>
-      <w:proofErr w:type="spellEnd"/>
-      <w:r>
-        <w:rPr>
-          <w:b/>
-        </w:rPr>
-        <w:t xml:space="preserve"> of </w:t>
-      </w:r>
-      <w:proofErr w:type="spellStart"/>
-      <w:r>
-        <w:rPr>
-          <w:b/>
-        </w:rPr>
-        <w:t>pacman</w:t>
-      </w:r>
-      <w:proofErr w:type="spellEnd"/>
-      <w:r>
-        <w:rPr>
-          <w:b/>
-        </w:rPr>
-        <w:t xml:space="preserve">, it is optimal (y / n), reaches the solution (y / n), nodes that it expands, etc </w:t>
+        <w:t xml:space="preserve">Conclusions on the behavior of pacman, it is optimal (y / n), reaches the solution (y / n), nodes that it expands, etc </w:t>
       </w:r>
     </w:p>
     <w:p>
@@ -893,21 +743,7 @@
         <w:rPr>
           <w:b/>
         </w:rPr>
-        <w:t xml:space="preserve">Screenshots of executions and test carried out </w:t>
-      </w:r>
-      <w:proofErr w:type="spellStart"/>
-      <w:r>
-        <w:rPr>
-          <w:b/>
-        </w:rPr>
-        <w:t>analyzing</w:t>
-      </w:r>
-      <w:proofErr w:type="spellEnd"/>
-      <w:r>
-        <w:rPr>
-          <w:b/>
-        </w:rPr>
-        <w:t xml:space="preserve"> the results</w:t>
+        <w:t>Screenshots of executions and test carried out analyzing the results</w:t>
       </w:r>
     </w:p>
     <w:p>
@@ -925,35 +761,7 @@
         <w:rPr>
           <w:b/>
         </w:rPr>
-        <w:t xml:space="preserve">Conclusions on the </w:t>
-      </w:r>
-      <w:proofErr w:type="spellStart"/>
-      <w:r>
-        <w:rPr>
-          <w:b/>
-        </w:rPr>
-        <w:t>behavior</w:t>
-      </w:r>
-      <w:proofErr w:type="spellEnd"/>
-      <w:r>
-        <w:rPr>
-          <w:b/>
-        </w:rPr>
-        <w:t xml:space="preserve"> of </w:t>
-      </w:r>
-      <w:proofErr w:type="spellStart"/>
-      <w:r>
-        <w:rPr>
-          <w:b/>
-        </w:rPr>
-        <w:t>pacman</w:t>
-      </w:r>
-      <w:proofErr w:type="spellEnd"/>
-      <w:r>
-        <w:rPr>
-          <w:b/>
-        </w:rPr>
-        <w:t xml:space="preserve">, it is optimal (y / n), reaches the solution (y / n), nodes that it expands, etc </w:t>
+        <w:t xml:space="preserve">Conclusions on the behavior of pacman, it is optimal (y / n), reaches the solution (y / n), nodes that it expands, etc </w:t>
       </w:r>
     </w:p>
     <w:p>
@@ -999,10 +807,35 @@
       </w:pPr>
       <w:r>
         <w:lastRenderedPageBreak/>
-        <w:t>Section 1</w:t>
-      </w:r>
-      <w:r>
-        <w:t>:</w:t>
+        <w:t>Section 0: Summary</w:t>
+      </w:r>
+    </w:p>
+    <w:p/>
+    <w:p>
+      <w:r>
+        <w:t>In the first four sections we will review the three uninformed search algorithms, depth first, breadth first and uniform cost, and the a* algorithm. We review graph search (elimination of repeated states) and test all algorithms in various mazes so that we can analyse each one’s ability to find an optimal path, under what circumstances, and how efficiently it is performed.</w:t>
+      </w:r>
+    </w:p>
+    <w:p>
+      <w:r>
+        <w:t>In section 5 we focus on defining a problem itself: the state space, initial state, goal state and successor function. The 4 algorithms already coded should hopefully work with a well-coded problem, since the code is modulated enough.</w:t>
+      </w:r>
+    </w:p>
+    <w:p>
+      <w:r>
+        <w:t>In section 6 we find a consistent heuristic for the problem in section 5, for the purpose of applying a* and witnessing its true power with more complex problems.</w:t>
+      </w:r>
+      <w:r>
+        <w:br w:type="page"/>
+      </w:r>
+    </w:p>
+    <w:p>
+      <w:pPr>
+        <w:pStyle w:val="Ttulo2"/>
+      </w:pPr>
+      <w:r>
+        <w:lastRenderedPageBreak/>
+        <w:t>Section 1:</w:t>
       </w:r>
       <w:r>
         <w:t xml:space="preserve"> </w:t>
@@ -1024,6 +857,19 @@
       </w:r>
     </w:p>
     <w:p/>
+    <w:p>
+      <w:pPr>
+        <w:rPr>
+          <w:u w:val="single"/>
+        </w:rPr>
+      </w:pPr>
+      <w:r>
+        <w:rPr>
+          <w:u w:val="single"/>
+        </w:rPr>
+        <w:t xml:space="preserve">Code: </w:t>
+      </w:r>
+    </w:p>
     <w:p>
       <w:r>
         <w:rPr>
@@ -1077,15 +923,7 @@
         <w:t xml:space="preserve">For the </w:t>
       </w:r>
       <w:r>
-        <w:t xml:space="preserve">first four exercises we created the </w:t>
-      </w:r>
-      <w:proofErr w:type="spellStart"/>
-      <w:r>
-        <w:t>GraphSearch</w:t>
-      </w:r>
-      <w:proofErr w:type="spellEnd"/>
-      <w:r>
-        <w:t xml:space="preserve"> function: given an open list structure as an argument, it carries out the search algorithm with elimination of repeated states (using a list as the closed list). We found it very useful to create a separate Node class to facilitate working with the state space. The class works as follows:</w:t>
+        <w:t>first four exercises we created the GraphSearch function: given an open list structure as an argument, it carries out the search algorithm with elimination of repeated states (using a list as the closed list). We found it very useful to create a separate Node class to facilitate working with the state space. The class works as follows:</w:t>
       </w:r>
     </w:p>
     <w:p>
@@ -1143,24 +981,9 @@
       <w:r>
         <w:t xml:space="preserve"> The root node is the only one without a parent. In </w:t>
       </w:r>
-      <w:proofErr w:type="spellStart"/>
-      <w:r>
-        <w:t>GraphSearch</w:t>
-      </w:r>
-      <w:proofErr w:type="spellEnd"/>
-      <w:r>
-        <w:t xml:space="preserve">, we can see how useful the node structure is, since each node carries the list of operators already in </w:t>
-      </w:r>
-      <w:proofErr w:type="gramStart"/>
-      <w:r>
-        <w:t>case</w:t>
-      </w:r>
-      <w:proofErr w:type="gramEnd"/>
-      <w:r>
-        <w:t xml:space="preserve"> they contain the goal state.</w:t>
-      </w:r>
-      <w:r>
-        <w:br w:type="page"/>
+      <w:r>
+        <w:lastRenderedPageBreak/>
+        <w:t>GraphSearch, we can see how useful the node structure is, since each node carries the list of operators already in case they contain the goal state.</w:t>
       </w:r>
     </w:p>
     <w:p>
@@ -1168,11 +991,10 @@
         <w:rPr>
           <w:noProof/>
         </w:rPr>
-        <w:lastRenderedPageBreak/>
         <w:drawing>
-          <wp:inline distT="0" distB="0" distL="0" distR="0" wp14:anchorId="51E2FED6" wp14:editId="10F95B88">
-            <wp:extent cx="3905451" cy="1473276"/>
-            <wp:effectExtent l="0" t="0" r="0" b="0"/>
+          <wp:inline distT="0" distB="0" distL="0" distR="0" wp14:anchorId="51E2FED6" wp14:editId="51C0FCFB">
+            <wp:extent cx="2928941" cy="1104900"/>
+            <wp:effectExtent l="0" t="0" r="5080" b="0"/>
             <wp:docPr id="3" name="Imagen 3" descr="Texto&#10;&#10;Descripción generada automáticamente"/>
             <wp:cNvGraphicFramePr>
               <a:graphicFrameLocks xmlns:a="http://schemas.openxmlformats.org/drawingml/2006/main" noChangeAspect="1"/>
@@ -1199,7 +1021,7 @@
                   <pic:spPr>
                     <a:xfrm>
                       <a:off x="0" y="0"/>
-                      <a:ext cx="3905451" cy="1473276"/>
+                      <a:ext cx="2981525" cy="1124736"/>
                     </a:xfrm>
                     <a:prstGeom prst="rect">
                       <a:avLst/>
@@ -1217,32 +1039,35 @@
         <w:t xml:space="preserve">All four search algorithms are almost as simple as this one: we use a stack as the open list and </w:t>
       </w:r>
       <w:r>
-        <w:t xml:space="preserve">execute the </w:t>
-      </w:r>
-      <w:proofErr w:type="spellStart"/>
-      <w:r>
-        <w:t>GraphSearch</w:t>
-      </w:r>
-      <w:proofErr w:type="spellEnd"/>
-      <w:r>
-        <w:t xml:space="preserve"> algorithm. A stack for depth search is </w:t>
+        <w:t xml:space="preserve">execute the GraphSearch algorithm. A stack for depth search is </w:t>
       </w:r>
       <w:r>
         <w:t>appropriate since</w:t>
       </w:r>
       <w:r>
-        <w:t xml:space="preserve"> stacks have a LIFO (Last </w:t>
-      </w:r>
-      <w:proofErr w:type="gramStart"/>
-      <w:r>
-        <w:t>In</w:t>
-      </w:r>
-      <w:proofErr w:type="gramEnd"/>
-      <w:r>
-        <w:t xml:space="preserve"> First Out) policy</w:t>
+        <w:t xml:space="preserve"> stacks have a LIFO (Last In First Out) policy</w:t>
       </w:r>
       <w:r>
         <w:t>. This means the nodes generated from the latest expanded node will be expanded first, thus prioritising depth.</w:t>
+      </w:r>
+    </w:p>
+    <w:p>
+      <w:pPr>
+        <w:rPr>
+          <w:u w:val="single"/>
+        </w:rPr>
+      </w:pPr>
+      <w:r>
+        <w:rPr>
+          <w:u w:val="single"/>
+        </w:rPr>
+        <w:t>Testing</w:t>
+      </w:r>
+      <w:r>
+        <w:rPr>
+          <w:u w:val="single"/>
+        </w:rPr>
+        <w:t xml:space="preserve">: </w:t>
       </w:r>
     </w:p>
     <w:p>
@@ -1343,9 +1168,9 @@
           <w:noProof/>
         </w:rPr>
         <w:drawing>
-          <wp:inline distT="0" distB="0" distL="0" distR="0" wp14:anchorId="71B8F7E2" wp14:editId="790ACC3D">
-            <wp:extent cx="2165350" cy="2420740"/>
-            <wp:effectExtent l="0" t="0" r="6350" b="0"/>
+          <wp:inline distT="0" distB="0" distL="0" distR="0" wp14:anchorId="71B8F7E2" wp14:editId="3B808D0D">
+            <wp:extent cx="1647221" cy="1841500"/>
+            <wp:effectExtent l="0" t="0" r="0" b="6350"/>
             <wp:docPr id="6" name="Imagen 6" descr="Código QR&#10;&#10;Descripción generada automáticamente"/>
             <wp:cNvGraphicFramePr>
               <a:graphicFrameLocks xmlns:a="http://schemas.openxmlformats.org/drawingml/2006/main" noChangeAspect="1"/>
@@ -1372,7 +1197,7 @@
                   <pic:spPr>
                     <a:xfrm>
                       <a:off x="0" y="0"/>
-                      <a:ext cx="2173588" cy="2429949"/>
+                      <a:ext cx="1657701" cy="1853216"/>
                     </a:xfrm>
                     <a:prstGeom prst="rect">
                       <a:avLst/>
@@ -1389,8 +1214,8 @@
           <w:noProof/>
         </w:rPr>
         <w:drawing>
-          <wp:inline distT="0" distB="0" distL="0" distR="0" wp14:anchorId="045F2F50" wp14:editId="264E37EC">
-            <wp:extent cx="4496231" cy="2501900"/>
+          <wp:inline distT="0" distB="0" distL="0" distR="0" wp14:anchorId="045F2F50" wp14:editId="73284660">
+            <wp:extent cx="3868585" cy="2152650"/>
             <wp:effectExtent l="0" t="0" r="0" b="0"/>
             <wp:docPr id="7" name="Imagen 7" descr="Texto&#10;&#10;Descripción generada automáticamente"/>
             <wp:cNvGraphicFramePr>
@@ -1418,7 +1243,7 @@
                   <pic:spPr>
                     <a:xfrm>
                       <a:off x="0" y="0"/>
-                      <a:ext cx="4515964" cy="2512880"/>
+                      <a:ext cx="3900501" cy="2170410"/>
                     </a:xfrm>
                     <a:prstGeom prst="rect">
                       <a:avLst/>
@@ -1476,9 +1301,6 @@
           </wp:inline>
         </w:drawing>
       </w:r>
-      <w:r>
-        <w:br w:type="page"/>
-      </w:r>
     </w:p>
     <w:p>
       <w:r>
@@ -1519,15 +1341,61 @@
           <w:b/>
           <w:bCs/>
         </w:rPr>
-        <w:t xml:space="preserve">Is the exploration order what you would have expected? Does Pacman </w:t>
-      </w:r>
-      <w:r>
+        <w:t>Is the exploration order what you would have expected? Does Pacman go to all the explored squares on his way to the goal?</w:t>
+      </w:r>
+      <w:r>
+        <w:rPr>
+          <w:rFonts w:cstheme="minorHAnsi"/>
+        </w:rPr>
+        <w:t xml:space="preserve"> </w:t>
+      </w:r>
+    </w:p>
+    <w:p>
+      <w:r>
+        <w:t>A</w:t>
+      </w:r>
+      <w:r>
+        <w:t>s</w:t>
+      </w:r>
+      <w:r>
+        <w:t xml:space="preserve"> we </w:t>
+      </w:r>
+      <w:r>
+        <w:t>can</w:t>
+      </w:r>
+      <w:r>
+        <w:t xml:space="preserve"> see, more than half the state space in medium and big mazes was not ever generated. This is to be expected from a depth first search, since the “current path” followed is not ever changed unless there </w:t>
+      </w:r>
+      <w:r>
+        <w:t>are</w:t>
+      </w:r>
+      <w:r>
+        <w:t xml:space="preserve"> no more </w:t>
+      </w:r>
+      <w:r>
+        <w:t>successors</w:t>
+      </w:r>
+      <w:r>
+        <w:t xml:space="preserve"> to generate</w:t>
+      </w:r>
+      <w:r>
+        <w:t>.  Of course, not all expanded nodes will be on the final solution: that is the nature of search algorithm.</w:t>
+      </w:r>
+    </w:p>
+    <w:p>
+      <w:pPr>
         <w:rPr>
           <w:rFonts w:cstheme="minorHAnsi"/>
           <w:b/>
           <w:bCs/>
         </w:rPr>
-        <w:t>go</w:t>
+      </w:pPr>
+      <w:r>
+        <w:rPr>
+          <w:rStyle w:val="Textoennegrita"/>
+          <w:rFonts w:cstheme="minorHAnsi"/>
+        </w:rPr>
+        <w:t>Question to answer</w:t>
       </w:r>
       <w:r>
         <w:rPr>
@@ -1535,70 +1403,14 @@
           <w:b/>
           <w:bCs/>
         </w:rPr>
-        <w:t xml:space="preserve"> to all the explored squares on his way to the goal?</w:t>
-      </w:r>
-      <w:r>
-        <w:rPr>
-          <w:rFonts w:cstheme="minorHAnsi"/>
-        </w:rPr>
-        <w:t xml:space="preserve"> </w:t>
-      </w:r>
-    </w:p>
-    <w:p>
-      <w:r>
-        <w:t>A</w:t>
-      </w:r>
-      <w:r>
-        <w:t>s</w:t>
-      </w:r>
-      <w:r>
-        <w:t xml:space="preserve"> we </w:t>
-      </w:r>
-      <w:r>
-        <w:t>can</w:t>
-      </w:r>
-      <w:r>
-        <w:t xml:space="preserve"> see, more than half the state space in medium and big mazes was not ever generated. This is to be expected from a depth first search, since the “current path” followed is not ever changed unless there </w:t>
-      </w:r>
-      <w:r>
-        <w:t>are</w:t>
-      </w:r>
-      <w:r>
-        <w:t xml:space="preserve"> no more nodes to generate</w:t>
-      </w:r>
-      <w:r>
-        <w:t>.  Of course, not all expanded nodes will be on the final solution: that is the nature of search algorithm.</w:t>
-      </w:r>
-    </w:p>
-    <w:p>
-      <w:pPr>
+        <w:t>:</w:t>
+      </w:r>
+      <w:r>
         <w:rPr>
           <w:rFonts w:cstheme="minorHAnsi"/>
           <w:b/>
           <w:bCs/>
         </w:rPr>
-      </w:pPr>
-      <w:r>
-        <w:rPr>
-          <w:rStyle w:val="Textoennegrita"/>
-          <w:rFonts w:cstheme="minorHAnsi"/>
-        </w:rPr>
-        <w:t>Question to answer</w:t>
-      </w:r>
-      <w:r>
-        <w:rPr>
-          <w:rFonts w:cstheme="minorHAnsi"/>
-          <w:b/>
-          <w:bCs/>
-        </w:rPr>
-        <w:t>:</w:t>
-      </w:r>
-      <w:r>
-        <w:rPr>
-          <w:rFonts w:cstheme="minorHAnsi"/>
-          <w:b/>
-          <w:bCs/>
-        </w:rPr>
         <w:t xml:space="preserve"> Is this a least cost solution? If not, think about what depth-first search is doing wrong.</w:t>
       </w:r>
     </w:p>
@@ -1646,13 +1458,7 @@
       </w:pPr>
       <w:r>
         <w:lastRenderedPageBreak/>
-        <w:t xml:space="preserve">Section </w:t>
-      </w:r>
-      <w:r>
-        <w:t>2</w:t>
-      </w:r>
-      <w:r>
-        <w:t xml:space="preserve">: </w:t>
+        <w:t xml:space="preserve">Section 2: </w:t>
       </w:r>
       <w:r>
         <w:rPr>
@@ -1665,6 +1471,19 @@
       </w:r>
     </w:p>
     <w:p/>
+    <w:p>
+      <w:pPr>
+        <w:rPr>
+          <w:u w:val="single"/>
+        </w:rPr>
+      </w:pPr>
+      <w:r>
+        <w:rPr>
+          <w:u w:val="single"/>
+        </w:rPr>
+        <w:t xml:space="preserve">Code: </w:t>
+      </w:r>
+    </w:p>
     <w:p>
       <w:pPr>
         <w:rPr>
@@ -1729,21 +1548,26 @@
         <w:rPr>
           <w:rFonts w:cstheme="minorHAnsi"/>
         </w:rPr>
-        <w:t xml:space="preserve">We used a queue as the open list, which has a FIFO (First </w:t>
-      </w:r>
-      <w:proofErr w:type="gramStart"/>
-      <w:r>
-        <w:rPr>
-          <w:rFonts w:cstheme="minorHAnsi"/>
-        </w:rPr>
-        <w:t>In</w:t>
-      </w:r>
-      <w:proofErr w:type="gramEnd"/>
-      <w:r>
-        <w:rPr>
-          <w:rFonts w:cstheme="minorHAnsi"/>
-        </w:rPr>
-        <w:t xml:space="preserve"> First Out) policy, which is appropriate because we ensure a node of higher depth never gets expanded before a lower depth node.</w:t>
+        <w:t>We used a queue as the open list, which has a FIFO (First In First Out) policy, which is appropriate because we ensure a node of higher depth never gets expanded before a lower depth node.</w:t>
+      </w:r>
+    </w:p>
+    <w:p>
+      <w:pPr>
+        <w:rPr>
+          <w:u w:val="single"/>
+        </w:rPr>
+      </w:pPr>
+      <w:r>
+        <w:rPr>
+          <w:u w:val="single"/>
+        </w:rPr>
+        <w:t>Testing</w:t>
+      </w:r>
+      <w:r>
+        <w:rPr>
+          <w:u w:val="single"/>
+        </w:rPr>
+        <w:t xml:space="preserve">: </w:t>
       </w:r>
     </w:p>
     <w:p>
@@ -1852,9 +1676,9 @@
           <w:noProof/>
         </w:rPr>
         <w:drawing>
-          <wp:inline distT="0" distB="0" distL="0" distR="0" wp14:anchorId="31E18049" wp14:editId="1EED8047">
-            <wp:extent cx="1797050" cy="2011338"/>
-            <wp:effectExtent l="0" t="0" r="0" b="8255"/>
+          <wp:inline distT="0" distB="0" distL="0" distR="0" wp14:anchorId="31E18049" wp14:editId="7F73BEBD">
+            <wp:extent cx="1571551" cy="1758950"/>
+            <wp:effectExtent l="0" t="0" r="0" b="0"/>
             <wp:docPr id="13" name="Imagen 13" descr="Imagen que contiene Código QR&#10;&#10;Descripción generada automáticamente"/>
             <wp:cNvGraphicFramePr>
               <a:graphicFrameLocks xmlns:a="http://schemas.openxmlformats.org/drawingml/2006/main" noChangeAspect="1"/>
@@ -1881,7 +1705,7 @@
                   <pic:spPr>
                     <a:xfrm>
                       <a:off x="0" y="0"/>
-                      <a:ext cx="1810801" cy="2026729"/>
+                      <a:ext cx="1593926" cy="1783993"/>
                     </a:xfrm>
                     <a:prstGeom prst="rect">
                       <a:avLst/>
@@ -1899,9 +1723,9 @@
           <w:noProof/>
         </w:rPr>
         <w:drawing>
-          <wp:inline distT="0" distB="0" distL="0" distR="0" wp14:anchorId="7C5534F0" wp14:editId="5CAF4536">
-            <wp:extent cx="4648200" cy="2471679"/>
-            <wp:effectExtent l="0" t="0" r="0" b="5080"/>
+          <wp:inline distT="0" distB="0" distL="0" distR="0" wp14:anchorId="7C5534F0" wp14:editId="0A6C35DC">
+            <wp:extent cx="3638550" cy="1934797"/>
+            <wp:effectExtent l="0" t="0" r="0" b="8890"/>
             <wp:docPr id="12" name="Imagen 12" descr="Texto&#10;&#10;Descripción generada automáticamente"/>
             <wp:cNvGraphicFramePr>
               <a:graphicFrameLocks xmlns:a="http://schemas.openxmlformats.org/drawingml/2006/main" noChangeAspect="1"/>
@@ -1928,7 +1752,7 @@
                   <pic:spPr>
                     <a:xfrm>
                       <a:off x="0" y="0"/>
-                      <a:ext cx="4706668" cy="2502769"/>
+                      <a:ext cx="3696369" cy="1965542"/>
                     </a:xfrm>
                     <a:prstGeom prst="rect">
                       <a:avLst/>
@@ -1946,9 +1770,9 @@
           <w:noProof/>
         </w:rPr>
         <w:drawing>
-          <wp:inline distT="0" distB="0" distL="0" distR="0" wp14:anchorId="3BC7278A" wp14:editId="056397FE">
-            <wp:extent cx="5400040" cy="1519555"/>
-            <wp:effectExtent l="0" t="0" r="0" b="4445"/>
+          <wp:inline distT="0" distB="0" distL="0" distR="0" wp14:anchorId="3BC7278A" wp14:editId="5D3BB9EA">
+            <wp:extent cx="4254500" cy="1197203"/>
+            <wp:effectExtent l="0" t="0" r="0" b="3175"/>
             <wp:docPr id="14" name="Imagen 14" descr="Texto&#10;&#10;Descripción generada automáticamente"/>
             <wp:cNvGraphicFramePr>
               <a:graphicFrameLocks xmlns:a="http://schemas.openxmlformats.org/drawingml/2006/main" noChangeAspect="1"/>
@@ -1961,7 +1785,7 @@
                     <pic:cNvPicPr/>
                   </pic:nvPicPr>
                   <pic:blipFill>
-                    <a:blip r:embed="rId18">
+                    <a:blip r:embed="rId18" cstate="print">
                       <a:extLst>
                         <a:ext uri="{28A0092B-C50C-407E-A947-70E740481C1C}">
                           <a14:useLocalDpi xmlns:a14="http://schemas.microsoft.com/office/drawing/2010/main" val="0"/>
@@ -1975,7 +1799,7 @@
                   <pic:spPr>
                     <a:xfrm>
                       <a:off x="0" y="0"/>
-                      <a:ext cx="5400040" cy="1519555"/>
+                      <a:ext cx="4269404" cy="1201397"/>
                     </a:xfrm>
                     <a:prstGeom prst="rect">
                       <a:avLst/>
@@ -2001,53 +1825,59 @@
           <w:rStyle w:val="Textoennegrita"/>
           <w:rFonts w:cstheme="minorHAnsi"/>
         </w:rPr>
+        <w:t>Question to answer</w:t>
+      </w:r>
+      <w:r>
+        <w:rPr>
+          <w:rFonts w:cstheme="minorHAnsi"/>
+          <w:b/>
+          <w:bCs/>
+        </w:rPr>
+        <w:t>: Does BFS find a least cost solution? </w:t>
+      </w:r>
+    </w:p>
+    <w:p>
+      <w:pPr>
+        <w:rPr>
+          <w:rFonts w:cstheme="minorHAnsi"/>
+        </w:rPr>
+      </w:pPr>
+      <w:r>
+        <w:rPr>
+          <w:rFonts w:cstheme="minorHAnsi"/>
+        </w:rPr>
+        <w:t>It is not surprising that Pacman finds a solution on all experiments, since breadth first search guarantees to find the shallowest solution that exists</w:t>
+      </w:r>
+      <w:r>
+        <w:rPr>
+          <w:rFonts w:cstheme="minorHAnsi"/>
+        </w:rPr>
+        <w:t>. Since in the current problem</w:t>
+      </w:r>
+      <w:r>
+        <w:rPr>
+          <w:rFonts w:cstheme="minorHAnsi"/>
+        </w:rPr>
+        <w:t xml:space="preserve"> </w:t>
+      </w:r>
+      <w:r>
+        <w:rPr>
+          <w:rFonts w:cstheme="minorHAnsi"/>
+        </w:rPr>
+        <w:t xml:space="preserve">all </w:t>
+      </w:r>
+      <w:r>
+        <w:rPr>
+          <w:rFonts w:cstheme="minorHAnsi"/>
+        </w:rPr>
+        <w:t xml:space="preserve">actions </w:t>
+      </w:r>
+      <w:r>
+        <w:rPr>
+          <w:rFonts w:cstheme="minorHAnsi"/>
+        </w:rPr>
         <w:lastRenderedPageBreak/>
-        <w:t>Question to answer</w:t>
-      </w:r>
-      <w:r>
-        <w:rPr>
-          <w:rFonts w:cstheme="minorHAnsi"/>
-          <w:b/>
-          <w:bCs/>
-        </w:rPr>
-        <w:t>: Does BFS find a least cost solution? </w:t>
-      </w:r>
-    </w:p>
-    <w:p>
-      <w:pPr>
-        <w:rPr>
-          <w:rFonts w:cstheme="minorHAnsi"/>
-        </w:rPr>
-      </w:pPr>
-      <w:r>
-        <w:rPr>
-          <w:rFonts w:cstheme="minorHAnsi"/>
-        </w:rPr>
-        <w:t>It is not surprising that Pacman finds a solution on all experiments, since breadth first search guarantees to find the shallowest solution that exists</w:t>
-      </w:r>
-      <w:r>
-        <w:rPr>
-          <w:rFonts w:cstheme="minorHAnsi"/>
-        </w:rPr>
-        <w:t>. Since in the current problem</w:t>
-      </w:r>
-      <w:r>
-        <w:rPr>
-          <w:rFonts w:cstheme="minorHAnsi"/>
-        </w:rPr>
-        <w:t xml:space="preserve"> </w:t>
-      </w:r>
-      <w:r>
-        <w:rPr>
-          <w:rFonts w:cstheme="minorHAnsi"/>
-        </w:rPr>
-        <w:t xml:space="preserve">all </w:t>
-      </w:r>
-      <w:r>
-        <w:rPr>
-          <w:rFonts w:cstheme="minorHAnsi"/>
-        </w:rPr>
-        <w:t>actions have the same cost of 1, the shallowest path is the most optimal by default. Thus, Pacman’s solution will always be optimal under these circumstances.</w:t>
+        <w:t>have the same cost of 1, the shallowest path is the most optimal by default. Thus, Pacman’s solution will always be optimal under these circumstances.</w:t>
       </w:r>
     </w:p>
     <w:p>
@@ -2082,22 +1912,27 @@
       </w:pPr>
       <w:r>
         <w:lastRenderedPageBreak/>
-        <w:t xml:space="preserve">Section </w:t>
-      </w:r>
-      <w:r>
-        <w:t>3</w:t>
-      </w:r>
-      <w:r>
-        <w:t xml:space="preserve">: </w:t>
-      </w:r>
-      <w:r>
+        <w:t xml:space="preserve">Section 3: </w:t>
+      </w:r>
+      <w:r>
+        <w:t>Uniform Cost</w:t>
+      </w:r>
+      <w:r>
+        <w:t xml:space="preserve"> Search</w:t>
+      </w:r>
+    </w:p>
+    <w:p/>
+    <w:p>
+      <w:pPr>
         <w:rPr>
           <w:u w:val="single"/>
         </w:rPr>
-        <w:t>Uniform Cost</w:t>
-      </w:r>
-      <w:r>
-        <w:t xml:space="preserve"> Search</w:t>
+      </w:pPr>
+      <w:r>
+        <w:rPr>
+          <w:u w:val="single"/>
+        </w:rPr>
+        <w:t xml:space="preserve">Code: </w:t>
       </w:r>
     </w:p>
     <w:p/>
@@ -2171,6 +2006,25 @@
     <w:p>
       <w:pPr>
         <w:rPr>
+          <w:u w:val="single"/>
+        </w:rPr>
+      </w:pPr>
+      <w:r>
+        <w:rPr>
+          <w:u w:val="single"/>
+        </w:rPr>
+        <w:t>Testing</w:t>
+      </w:r>
+      <w:r>
+        <w:rPr>
+          <w:u w:val="single"/>
+        </w:rPr>
+        <w:t xml:space="preserve">: </w:t>
+      </w:r>
+    </w:p>
+    <w:p>
+      <w:pPr>
+        <w:rPr>
           <w:rFonts w:cstheme="minorHAnsi"/>
         </w:rPr>
       </w:pPr>
@@ -2298,6 +2152,7 @@
         <w:rPr>
           <w:rFonts w:cstheme="minorHAnsi"/>
         </w:rPr>
+        <w:lastRenderedPageBreak/>
         <w:t xml:space="preserve">Next two tests are done with two different agents, respectively: the first agent heavily </w:t>
       </w:r>
       <w:r>
@@ -2342,7 +2197,6 @@
           <w:rFonts w:cstheme="minorHAnsi"/>
           <w:noProof/>
         </w:rPr>
-        <w:lastRenderedPageBreak/>
         <w:drawing>
           <wp:inline distT="0" distB="0" distL="0" distR="0" wp14:anchorId="51EE59C1" wp14:editId="69918ED2">
             <wp:extent cx="2535230" cy="1460500"/>
@@ -2490,7 +2344,19 @@
         <w:rPr>
           <w:rFonts w:cstheme="minorHAnsi"/>
         </w:rPr>
-        <w:t>In these cases, uniform cost search is very different from breadth first search since the cost function does no longer increase monotonously with depth. The behaviour is definitely optimal, successors of nodes will always have a higher cost path than the node itself, while breadth first search would not consider path costs and end up with a highly inefficient solution, even though it is the lowest-depth solution.</w:t>
+        <w:t>In these cases, uniform cost search is very different from breadth first search since the cost function does no longer increase monotonously with depth. The behaviour is definitely optimal</w:t>
+      </w:r>
+      <w:r>
+        <w:rPr>
+          <w:rFonts w:cstheme="minorHAnsi"/>
+        </w:rPr>
+        <w:t xml:space="preserve"> since</w:t>
+      </w:r>
+      <w:r>
+        <w:rPr>
+          <w:rFonts w:cstheme="minorHAnsi"/>
+        </w:rPr>
+        <w:t xml:space="preserve"> successors of nodes will always have a higher cost path than the node itself, while breadth first search would not consider path costs and end up with a highly inefficient solution, even though it is the lowest-depth solution.</w:t>
       </w:r>
     </w:p>
     <w:p>
@@ -2528,6 +2394,19 @@
       </w:r>
     </w:p>
     <w:p/>
+    <w:p>
+      <w:pPr>
+        <w:rPr>
+          <w:u w:val="single"/>
+        </w:rPr>
+      </w:pPr>
+      <w:r>
+        <w:rPr>
+          <w:u w:val="single"/>
+        </w:rPr>
+        <w:t xml:space="preserve">Code: </w:t>
+      </w:r>
+    </w:p>
     <w:p>
       <w:r>
         <w:rPr>
@@ -2604,6 +2483,25 @@
     <w:p>
       <w:pPr>
         <w:rPr>
+          <w:u w:val="single"/>
+        </w:rPr>
+      </w:pPr>
+      <w:r>
+        <w:rPr>
+          <w:u w:val="single"/>
+        </w:rPr>
+        <w:t>Testing</w:t>
+      </w:r>
+      <w:r>
+        <w:rPr>
+          <w:u w:val="single"/>
+        </w:rPr>
+        <w:t xml:space="preserve">: </w:t>
+      </w:r>
+    </w:p>
+    <w:p>
+      <w:pPr>
+        <w:rPr>
           <w:rFonts w:cstheme="minorHAnsi"/>
         </w:rPr>
       </w:pPr>
@@ -2744,7 +2642,6 @@
         </w:rPr>
         <w:t>: What happens on </w:t>
       </w:r>
-      <w:proofErr w:type="spellStart"/>
       <w:r>
         <w:rPr>
           <w:rStyle w:val="CdigoHTML"/>
@@ -2754,7 +2651,6 @@
         </w:rPr>
         <w:t>openMaze</w:t>
       </w:r>
-      <w:proofErr w:type="spellEnd"/>
       <w:r>
         <w:rPr>
           <w:rFonts w:cstheme="minorHAnsi"/>
@@ -2772,24 +2668,448 @@
           <w:bCs/>
         </w:rPr>
       </w:pPr>
-    </w:p>
-    <w:p>
-      <w:pPr>
+      <w:r>
         <w:rPr>
           <w:rFonts w:cstheme="minorHAnsi"/>
           <w:b/>
           <w:bCs/>
-        </w:rPr>
-      </w:pPr>
-    </w:p>
-    <w:p>
-      <w:pPr>
+          <w:noProof/>
+        </w:rPr>
+        <w:lastRenderedPageBreak/>
+        <w:drawing>
+          <wp:inline distT="0" distB="0" distL="0" distR="0" wp14:anchorId="62AD791B" wp14:editId="1E7EA53B">
+            <wp:extent cx="2508250" cy="2028074"/>
+            <wp:effectExtent l="0" t="0" r="6350" b="0"/>
+            <wp:docPr id="24" name="Imagen 24"/>
+            <wp:cNvGraphicFramePr>
+              <a:graphicFrameLocks xmlns:a="http://schemas.openxmlformats.org/drawingml/2006/main" noChangeAspect="1"/>
+            </wp:cNvGraphicFramePr>
+            <a:graphic xmlns:a="http://schemas.openxmlformats.org/drawingml/2006/main">
+              <a:graphicData uri="http://schemas.openxmlformats.org/drawingml/2006/picture">
+                <pic:pic xmlns:pic="http://schemas.openxmlformats.org/drawingml/2006/picture">
+                  <pic:nvPicPr>
+                    <pic:cNvPr id="24" name="Imagen 24"/>
+                    <pic:cNvPicPr/>
+                  </pic:nvPicPr>
+                  <pic:blipFill>
+                    <a:blip r:embed="rId28" cstate="print">
+                      <a:extLst>
+                        <a:ext uri="{28A0092B-C50C-407E-A947-70E740481C1C}">
+                          <a14:useLocalDpi xmlns:a14="http://schemas.microsoft.com/office/drawing/2010/main" val="0"/>
+                        </a:ext>
+                      </a:extLst>
+                    </a:blip>
+                    <a:stretch>
+                      <a:fillRect/>
+                    </a:stretch>
+                  </pic:blipFill>
+                  <pic:spPr>
+                    <a:xfrm>
+                      <a:off x="0" y="0"/>
+                      <a:ext cx="2541789" cy="2055192"/>
+                    </a:xfrm>
+                    <a:prstGeom prst="rect">
+                      <a:avLst/>
+                    </a:prstGeom>
+                  </pic:spPr>
+                </pic:pic>
+              </a:graphicData>
+            </a:graphic>
+          </wp:inline>
+        </w:drawing>
+      </w:r>
+      <w:r>
         <w:rPr>
           <w:rFonts w:cstheme="minorHAnsi"/>
           <w:b/>
           <w:bCs/>
-        </w:rPr>
-      </w:pPr>
+          <w:noProof/>
+        </w:rPr>
+        <w:drawing>
+          <wp:inline distT="0" distB="0" distL="0" distR="0" wp14:anchorId="52AF1891" wp14:editId="2BC1C7D9">
+            <wp:extent cx="2592833" cy="1943100"/>
+            <wp:effectExtent l="0" t="0" r="0" b="0"/>
+            <wp:docPr id="25" name="Imagen 25"/>
+            <wp:cNvGraphicFramePr>
+              <a:graphicFrameLocks xmlns:a="http://schemas.openxmlformats.org/drawingml/2006/main" noChangeAspect="1"/>
+            </wp:cNvGraphicFramePr>
+            <a:graphic xmlns:a="http://schemas.openxmlformats.org/drawingml/2006/main">
+              <a:graphicData uri="http://schemas.openxmlformats.org/drawingml/2006/picture">
+                <pic:pic xmlns:pic="http://schemas.openxmlformats.org/drawingml/2006/picture">
+                  <pic:nvPicPr>
+                    <pic:cNvPr id="25" name="Imagen 25"/>
+                    <pic:cNvPicPr/>
+                  </pic:nvPicPr>
+                  <pic:blipFill>
+                    <a:blip r:embed="rId29" cstate="print">
+                      <a:extLst>
+                        <a:ext uri="{28A0092B-C50C-407E-A947-70E740481C1C}">
+                          <a14:useLocalDpi xmlns:a14="http://schemas.microsoft.com/office/drawing/2010/main" val="0"/>
+                        </a:ext>
+                      </a:extLst>
+                    </a:blip>
+                    <a:stretch>
+                      <a:fillRect/>
+                    </a:stretch>
+                  </pic:blipFill>
+                  <pic:spPr>
+                    <a:xfrm>
+                      <a:off x="0" y="0"/>
+                      <a:ext cx="2604219" cy="1951632"/>
+                    </a:xfrm>
+                    <a:prstGeom prst="rect">
+                      <a:avLst/>
+                    </a:prstGeom>
+                  </pic:spPr>
+                </pic:pic>
+              </a:graphicData>
+            </a:graphic>
+          </wp:inline>
+        </w:drawing>
+      </w:r>
+      <w:r>
+        <w:rPr>
+          <w:rFonts w:cstheme="minorHAnsi"/>
+          <w:b/>
+          <w:bCs/>
+          <w:noProof/>
+        </w:rPr>
+        <w:drawing>
+          <wp:inline distT="0" distB="0" distL="0" distR="0" wp14:anchorId="4F853632" wp14:editId="786E7C68">
+            <wp:extent cx="2457450" cy="1848000"/>
+            <wp:effectExtent l="0" t="0" r="0" b="0"/>
+            <wp:docPr id="26" name="Imagen 26"/>
+            <wp:cNvGraphicFramePr>
+              <a:graphicFrameLocks xmlns:a="http://schemas.openxmlformats.org/drawingml/2006/main" noChangeAspect="1"/>
+            </wp:cNvGraphicFramePr>
+            <a:graphic xmlns:a="http://schemas.openxmlformats.org/drawingml/2006/main">
+              <a:graphicData uri="http://schemas.openxmlformats.org/drawingml/2006/picture">
+                <pic:pic xmlns:pic="http://schemas.openxmlformats.org/drawingml/2006/picture">
+                  <pic:nvPicPr>
+                    <pic:cNvPr id="26" name="Imagen 26"/>
+                    <pic:cNvPicPr/>
+                  </pic:nvPicPr>
+                  <pic:blipFill>
+                    <a:blip r:embed="rId30" cstate="print">
+                      <a:extLst>
+                        <a:ext uri="{28A0092B-C50C-407E-A947-70E740481C1C}">
+                          <a14:useLocalDpi xmlns:a14="http://schemas.microsoft.com/office/drawing/2010/main" val="0"/>
+                        </a:ext>
+                      </a:extLst>
+                    </a:blip>
+                    <a:stretch>
+                      <a:fillRect/>
+                    </a:stretch>
+                  </pic:blipFill>
+                  <pic:spPr>
+                    <a:xfrm>
+                      <a:off x="0" y="0"/>
+                      <a:ext cx="2465999" cy="1854429"/>
+                    </a:xfrm>
+                    <a:prstGeom prst="rect">
+                      <a:avLst/>
+                    </a:prstGeom>
+                  </pic:spPr>
+                </pic:pic>
+              </a:graphicData>
+            </a:graphic>
+          </wp:inline>
+        </w:drawing>
+      </w:r>
+      <w:r>
+        <w:rPr>
+          <w:rFonts w:cstheme="minorHAnsi"/>
+          <w:b/>
+          <w:bCs/>
+          <w:noProof/>
+        </w:rPr>
+        <w:drawing>
+          <wp:inline distT="0" distB="0" distL="0" distR="0" wp14:anchorId="65376BF9" wp14:editId="128AB420">
+            <wp:extent cx="2673350" cy="2029219"/>
+            <wp:effectExtent l="0" t="0" r="0" b="9525"/>
+            <wp:docPr id="27" name="Imagen 27"/>
+            <wp:cNvGraphicFramePr>
+              <a:graphicFrameLocks xmlns:a="http://schemas.openxmlformats.org/drawingml/2006/main" noChangeAspect="1"/>
+            </wp:cNvGraphicFramePr>
+            <a:graphic xmlns:a="http://schemas.openxmlformats.org/drawingml/2006/main">
+              <a:graphicData uri="http://schemas.openxmlformats.org/drawingml/2006/picture">
+                <pic:pic xmlns:pic="http://schemas.openxmlformats.org/drawingml/2006/picture">
+                  <pic:nvPicPr>
+                    <pic:cNvPr id="27" name="Imagen 27"/>
+                    <pic:cNvPicPr/>
+                  </pic:nvPicPr>
+                  <pic:blipFill>
+                    <a:blip r:embed="rId31" cstate="print">
+                      <a:extLst>
+                        <a:ext uri="{28A0092B-C50C-407E-A947-70E740481C1C}">
+                          <a14:useLocalDpi xmlns:a14="http://schemas.microsoft.com/office/drawing/2010/main" val="0"/>
+                        </a:ext>
+                      </a:extLst>
+                    </a:blip>
+                    <a:stretch>
+                      <a:fillRect/>
+                    </a:stretch>
+                  </pic:blipFill>
+                  <pic:spPr>
+                    <a:xfrm>
+                      <a:off x="0" y="0"/>
+                      <a:ext cx="2684365" cy="2037580"/>
+                    </a:xfrm>
+                    <a:prstGeom prst="rect">
+                      <a:avLst/>
+                    </a:prstGeom>
+                  </pic:spPr>
+                </pic:pic>
+              </a:graphicData>
+            </a:graphic>
+          </wp:inline>
+        </w:drawing>
+      </w:r>
+    </w:p>
+    <w:p>
+      <w:pPr>
+        <w:rPr>
+          <w:rFonts w:cstheme="minorHAnsi"/>
+        </w:rPr>
+      </w:pPr>
+      <w:r>
+        <w:rPr>
+          <w:rFonts w:cstheme="minorHAnsi"/>
+        </w:rPr>
+        <w:t>Top left: dfs. Top right: bfs. Bottom left: ucs. Bottom right: a*</w:t>
+      </w:r>
+      <w:r>
+        <w:rPr>
+          <w:rFonts w:cstheme="minorHAnsi"/>
+        </w:rPr>
+        <w:t>.</w:t>
+      </w:r>
+    </w:p>
+    <w:p>
+      <w:pPr>
+        <w:rPr>
+          <w:rFonts w:cstheme="minorHAnsi"/>
+          <w:b/>
+          <w:bCs/>
+        </w:rPr>
+      </w:pPr>
+      <w:r>
+        <w:rPr>
+          <w:rFonts w:cstheme="minorHAnsi"/>
+          <w:b/>
+          <w:bCs/>
+          <w:noProof/>
+        </w:rPr>
+        <w:drawing>
+          <wp:inline distT="0" distB="0" distL="0" distR="0" wp14:anchorId="3F577731" wp14:editId="19847423">
+            <wp:extent cx="3447374" cy="1739900"/>
+            <wp:effectExtent l="0" t="0" r="1270" b="0"/>
+            <wp:docPr id="28" name="Imagen 28"/>
+            <wp:cNvGraphicFramePr>
+              <a:graphicFrameLocks xmlns:a="http://schemas.openxmlformats.org/drawingml/2006/main" noChangeAspect="1"/>
+            </wp:cNvGraphicFramePr>
+            <a:graphic xmlns:a="http://schemas.openxmlformats.org/drawingml/2006/main">
+              <a:graphicData uri="http://schemas.openxmlformats.org/drawingml/2006/picture">
+                <pic:pic xmlns:pic="http://schemas.openxmlformats.org/drawingml/2006/picture">
+                  <pic:nvPicPr>
+                    <pic:cNvPr id="28" name="Imagen 28"/>
+                    <pic:cNvPicPr/>
+                  </pic:nvPicPr>
+                  <pic:blipFill>
+                    <a:blip r:embed="rId32" cstate="print">
+                      <a:extLst>
+                        <a:ext uri="{28A0092B-C50C-407E-A947-70E740481C1C}">
+                          <a14:useLocalDpi xmlns:a14="http://schemas.microsoft.com/office/drawing/2010/main" val="0"/>
+                        </a:ext>
+                      </a:extLst>
+                    </a:blip>
+                    <a:stretch>
+                      <a:fillRect/>
+                    </a:stretch>
+                  </pic:blipFill>
+                  <pic:spPr>
+                    <a:xfrm>
+                      <a:off x="0" y="0"/>
+                      <a:ext cx="3492387" cy="1762618"/>
+                    </a:xfrm>
+                    <a:prstGeom prst="rect">
+                      <a:avLst/>
+                    </a:prstGeom>
+                  </pic:spPr>
+                </pic:pic>
+              </a:graphicData>
+            </a:graphic>
+          </wp:inline>
+        </w:drawing>
+      </w:r>
+    </w:p>
+    <w:p>
+      <w:pPr>
+        <w:rPr>
+          <w:rFonts w:cstheme="minorHAnsi"/>
+          <w:b/>
+          <w:bCs/>
+        </w:rPr>
+      </w:pPr>
+      <w:r>
+        <w:rPr>
+          <w:rFonts w:cstheme="minorHAnsi"/>
+          <w:b/>
+          <w:bCs/>
+          <w:noProof/>
+        </w:rPr>
+        <w:drawing>
+          <wp:inline distT="0" distB="0" distL="0" distR="0" wp14:anchorId="0BA8663E" wp14:editId="56670FF8">
+            <wp:extent cx="3435350" cy="1971368"/>
+            <wp:effectExtent l="0" t="0" r="0" b="0"/>
+            <wp:docPr id="29" name="Imagen 29"/>
+            <wp:cNvGraphicFramePr>
+              <a:graphicFrameLocks xmlns:a="http://schemas.openxmlformats.org/drawingml/2006/main" noChangeAspect="1"/>
+            </wp:cNvGraphicFramePr>
+            <a:graphic xmlns:a="http://schemas.openxmlformats.org/drawingml/2006/main">
+              <a:graphicData uri="http://schemas.openxmlformats.org/drawingml/2006/picture">
+                <pic:pic xmlns:pic="http://schemas.openxmlformats.org/drawingml/2006/picture">
+                  <pic:nvPicPr>
+                    <pic:cNvPr id="29" name="Imagen 29"/>
+                    <pic:cNvPicPr/>
+                  </pic:nvPicPr>
+                  <pic:blipFill>
+                    <a:blip r:embed="rId33" cstate="print">
+                      <a:extLst>
+                        <a:ext uri="{28A0092B-C50C-407E-A947-70E740481C1C}">
+                          <a14:useLocalDpi xmlns:a14="http://schemas.microsoft.com/office/drawing/2010/main" val="0"/>
+                        </a:ext>
+                      </a:extLst>
+                    </a:blip>
+                    <a:stretch>
+                      <a:fillRect/>
+                    </a:stretch>
+                  </pic:blipFill>
+                  <pic:spPr>
+                    <a:xfrm>
+                      <a:off x="0" y="0"/>
+                      <a:ext cx="3483942" cy="1999253"/>
+                    </a:xfrm>
+                    <a:prstGeom prst="rect">
+                      <a:avLst/>
+                    </a:prstGeom>
+                  </pic:spPr>
+                </pic:pic>
+              </a:graphicData>
+            </a:graphic>
+          </wp:inline>
+        </w:drawing>
+      </w:r>
+    </w:p>
+    <w:p>
+      <w:pPr>
+        <w:rPr>
+          <w:rFonts w:cstheme="minorHAnsi"/>
+          <w:b/>
+          <w:bCs/>
+        </w:rPr>
+      </w:pPr>
+    </w:p>
+    <w:p>
+      <w:pPr>
+        <w:rPr>
+          <w:rFonts w:cstheme="minorHAnsi"/>
+        </w:rPr>
+      </w:pPr>
+      <w:r>
+        <w:rPr>
+          <w:rFonts w:cstheme="minorHAnsi"/>
+        </w:rPr>
+        <w:t xml:space="preserve">In order from top to bottom: dfs, bfs, </w:t>
+      </w:r>
+      <w:r>
+        <w:rPr>
+          <w:rFonts w:cstheme="minorHAnsi"/>
+        </w:rPr>
+        <w:t>ucs, a*.</w:t>
+      </w:r>
+    </w:p>
+    <w:p>
+      <w:pPr>
+        <w:rPr>
+          <w:rFonts w:cstheme="minorHAnsi"/>
+        </w:rPr>
+      </w:pPr>
+      <w:r>
+        <w:rPr>
+          <w:rFonts w:cstheme="minorHAnsi"/>
+        </w:rPr>
+        <w:lastRenderedPageBreak/>
+        <w:t xml:space="preserve">Depth first search is the only algorithm that did not generate the lowest cost path, in fact having a cost almost 6 times over the optimal cost. It is worth noting that successors to a state are generated following this order: North, South, East, West. Since depth first uses a stack as open list, the reverse order is the one followed when picking the next node to expand. Thus, it explains why Pacman directly goes </w:t>
+      </w:r>
+      <w:r>
+        <w:rPr>
+          <w:rFonts w:cstheme="minorHAnsi"/>
+        </w:rPr>
+        <w:t xml:space="preserve">West and stays there in the starting moments of the algorithm. It also explains Pacman’s movements: it moves left until the limit, one tile </w:t>
+      </w:r>
+      <w:r>
+        <w:rPr>
+          <w:rFonts w:cstheme="minorHAnsi"/>
+        </w:rPr>
+        <w:t>South</w:t>
+      </w:r>
+      <w:r>
+        <w:rPr>
+          <w:rFonts w:cstheme="minorHAnsi"/>
+        </w:rPr>
+        <w:t xml:space="preserve">, then right until the limit, another tile </w:t>
+      </w:r>
+      <w:r>
+        <w:rPr>
+          <w:rFonts w:cstheme="minorHAnsi"/>
+        </w:rPr>
+        <w:t>South</w:t>
+      </w:r>
+      <w:r>
+        <w:rPr>
+          <w:rFonts w:cstheme="minorHAnsi"/>
+        </w:rPr>
+        <w:t>, etc. Since we’ve covered, the succession order naturally favours West and East, so since the maze is so open, it makes sense why Pacman’s movement is so inefficient.</w:t>
+      </w:r>
+    </w:p>
+    <w:p>
+      <w:pPr>
+        <w:rPr>
+          <w:rFonts w:cstheme="minorHAnsi"/>
+        </w:rPr>
+      </w:pPr>
+      <w:r>
+        <w:rPr>
+          <w:rFonts w:cstheme="minorHAnsi"/>
+        </w:rPr>
+        <w:t>As we have already covered in Section 3, uniform cost search is identical to breadth first search given that every action costs the same, which is clearly visible in both tests. The path found is optimal, but the number of expanded nodes is highly inefficient (all but one node was expanded, since the goal state was so deep in the search graph). Contrary to depth first, since both breadth first and uniform cost worked with queues,</w:t>
+      </w:r>
+      <w:r>
+        <w:rPr>
+          <w:rFonts w:cstheme="minorHAnsi"/>
+        </w:rPr>
+        <w:t xml:space="preserve"> we can see the East side of the maze being explored first. Also, it is worth nothing that bfs and ucs have a smoother gradient from red to grey, since lower depth states were always expanded first, as opposed to dfs, in which you can basically figure out the node expansion path the algorithm took. Bfs and ucs do have more expanded nodes than dfs.</w:t>
+      </w:r>
+    </w:p>
+    <w:p>
+      <w:pPr>
+        <w:rPr>
+          <w:rFonts w:cstheme="minorHAnsi"/>
+        </w:rPr>
+      </w:pPr>
+      <w:r>
+        <w:rPr>
+          <w:rFonts w:cstheme="minorHAnsi"/>
+        </w:rPr>
+        <w:t xml:space="preserve">Last algorithm is a*, which is both optimal cost and optimally efficient in finding the solution. The gradient of its maze is rather like the bfs and ucs ones, but with a stark contrast at the bottom part: an inefficient route was never taken. This is because the only thing the state space does not take into accounts are the walls; you encounter them once you generate successors. This explains why a* does not struggle in the end: with no more walls in place, the </w:t>
+      </w:r>
+      <w:r>
+        <w:rPr>
+          <w:rFonts w:cstheme="minorHAnsi"/>
+        </w:rPr>
+        <w:t>consistent heuristic effectively guides the graph expansion to the goal (since the Manhattan heuristic treats the maze like a simplified version of the problem, with no walls). This contrasts with the two algorithms before, which perform uniformed searches.</w:t>
+      </w:r>
     </w:p>
     <w:p>
       <w:pPr>
@@ -2810,106 +3130,769 @@
       </w:pPr>
       <w:r>
         <w:lastRenderedPageBreak/>
-        <w:t xml:space="preserve">Section </w:t>
-      </w:r>
-      <w:r>
-        <w:t>5</w:t>
-      </w:r>
-      <w:r>
+        <w:t>Section 5: Corners Problem</w:t>
+      </w:r>
+    </w:p>
+    <w:p/>
+    <w:p>
+      <w:pPr>
+        <w:rPr>
+          <w:u w:val="single"/>
+        </w:rPr>
+      </w:pPr>
+      <w:r>
+        <w:rPr>
+          <w:u w:val="single"/>
+        </w:rPr>
+        <w:t>Code:</w:t>
+      </w:r>
+    </w:p>
+    <w:p>
+      <w:r>
+        <w:t xml:space="preserve">As opposed to the last 4 sections, which were based on a search problem (finding your way from one initial state to the end state), the corners problem is concerned to find the lowest cost path to guide Pacman to all 4 corners of the rectangular maze. In this section we needed to define the state space itself, as well as the functions to </w:t>
+      </w:r>
+      <w:r>
+        <w:t xml:space="preserve">define the start space, </w:t>
+      </w:r>
+      <w:r>
+        <w:t xml:space="preserve">recognise a goal state </w:t>
+      </w:r>
+      <w:r>
+        <w:t>and to generate successors.</w:t>
+      </w:r>
+    </w:p>
+    <w:p>
+      <w:r>
+        <w:rPr>
+          <w:noProof/>
+        </w:rPr>
+        <w:drawing>
+          <wp:inline distT="0" distB="0" distL="0" distR="0" wp14:anchorId="474A5DF7" wp14:editId="2C524F4A">
+            <wp:extent cx="3612298" cy="1993900"/>
+            <wp:effectExtent l="0" t="0" r="7620" b="6350"/>
+            <wp:docPr id="30" name="Imagen 30"/>
+            <wp:cNvGraphicFramePr>
+              <a:graphicFrameLocks xmlns:a="http://schemas.openxmlformats.org/drawingml/2006/main" noChangeAspect="1"/>
+            </wp:cNvGraphicFramePr>
+            <a:graphic xmlns:a="http://schemas.openxmlformats.org/drawingml/2006/main">
+              <a:graphicData uri="http://schemas.openxmlformats.org/drawingml/2006/picture">
+                <pic:pic xmlns:pic="http://schemas.openxmlformats.org/drawingml/2006/picture">
+                  <pic:nvPicPr>
+                    <pic:cNvPr id="30" name="Imagen 30"/>
+                    <pic:cNvPicPr/>
+                  </pic:nvPicPr>
+                  <pic:blipFill>
+                    <a:blip r:embed="rId34" cstate="print">
+                      <a:extLst>
+                        <a:ext uri="{28A0092B-C50C-407E-A947-70E740481C1C}">
+                          <a14:useLocalDpi xmlns:a14="http://schemas.microsoft.com/office/drawing/2010/main" val="0"/>
+                        </a:ext>
+                      </a:extLst>
+                    </a:blip>
+                    <a:stretch>
+                      <a:fillRect/>
+                    </a:stretch>
+                  </pic:blipFill>
+                  <pic:spPr>
+                    <a:xfrm>
+                      <a:off x="0" y="0"/>
+                      <a:ext cx="3613207" cy="1994402"/>
+                    </a:xfrm>
+                    <a:prstGeom prst="rect">
+                      <a:avLst/>
+                    </a:prstGeom>
+                  </pic:spPr>
+                </pic:pic>
+              </a:graphicData>
+            </a:graphic>
+          </wp:inline>
+        </w:drawing>
+      </w:r>
+      <w:r>
+        <w:rPr>
+          <w:noProof/>
+        </w:rPr>
+        <w:drawing>
+          <wp:inline distT="0" distB="0" distL="0" distR="0" wp14:anchorId="7DD3FB6D" wp14:editId="522C58DB">
+            <wp:extent cx="3657600" cy="2058045"/>
+            <wp:effectExtent l="0" t="0" r="0" b="0"/>
+            <wp:docPr id="31" name="Imagen 31"/>
+            <wp:cNvGraphicFramePr>
+              <a:graphicFrameLocks xmlns:a="http://schemas.openxmlformats.org/drawingml/2006/main" noChangeAspect="1"/>
+            </wp:cNvGraphicFramePr>
+            <a:graphic xmlns:a="http://schemas.openxmlformats.org/drawingml/2006/main">
+              <a:graphicData uri="http://schemas.openxmlformats.org/drawingml/2006/picture">
+                <pic:pic xmlns:pic="http://schemas.openxmlformats.org/drawingml/2006/picture">
+                  <pic:nvPicPr>
+                    <pic:cNvPr id="31" name="Imagen 31"/>
+                    <pic:cNvPicPr/>
+                  </pic:nvPicPr>
+                  <pic:blipFill>
+                    <a:blip r:embed="rId35" cstate="print">
+                      <a:extLst>
+                        <a:ext uri="{28A0092B-C50C-407E-A947-70E740481C1C}">
+                          <a14:useLocalDpi xmlns:a14="http://schemas.microsoft.com/office/drawing/2010/main" val="0"/>
+                        </a:ext>
+                      </a:extLst>
+                    </a:blip>
+                    <a:stretch>
+                      <a:fillRect/>
+                    </a:stretch>
+                  </pic:blipFill>
+                  <pic:spPr>
+                    <a:xfrm>
+                      <a:off x="0" y="0"/>
+                      <a:ext cx="3672996" cy="2066708"/>
+                    </a:xfrm>
+                    <a:prstGeom prst="rect">
+                      <a:avLst/>
+                    </a:prstGeom>
+                  </pic:spPr>
+                </pic:pic>
+              </a:graphicData>
+            </a:graphic>
+          </wp:inline>
+        </w:drawing>
+      </w:r>
+      <w:r>
+        <w:rPr>
+          <w:noProof/>
+        </w:rPr>
+        <w:drawing>
+          <wp:inline distT="0" distB="0" distL="0" distR="0" wp14:anchorId="66E63942" wp14:editId="0DE79311">
+            <wp:extent cx="3644900" cy="2599520"/>
+            <wp:effectExtent l="0" t="0" r="0" b="0"/>
+            <wp:docPr id="32" name="Imagen 32"/>
+            <wp:cNvGraphicFramePr>
+              <a:graphicFrameLocks xmlns:a="http://schemas.openxmlformats.org/drawingml/2006/main" noChangeAspect="1"/>
+            </wp:cNvGraphicFramePr>
+            <a:graphic xmlns:a="http://schemas.openxmlformats.org/drawingml/2006/main">
+              <a:graphicData uri="http://schemas.openxmlformats.org/drawingml/2006/picture">
+                <pic:pic xmlns:pic="http://schemas.openxmlformats.org/drawingml/2006/picture">
+                  <pic:nvPicPr>
+                    <pic:cNvPr id="32" name="Imagen 32"/>
+                    <pic:cNvPicPr/>
+                  </pic:nvPicPr>
+                  <pic:blipFill>
+                    <a:blip r:embed="rId36" cstate="print">
+                      <a:extLst>
+                        <a:ext uri="{28A0092B-C50C-407E-A947-70E740481C1C}">
+                          <a14:useLocalDpi xmlns:a14="http://schemas.microsoft.com/office/drawing/2010/main" val="0"/>
+                        </a:ext>
+                      </a:extLst>
+                    </a:blip>
+                    <a:stretch>
+                      <a:fillRect/>
+                    </a:stretch>
+                  </pic:blipFill>
+                  <pic:spPr>
+                    <a:xfrm>
+                      <a:off x="0" y="0"/>
+                      <a:ext cx="3660939" cy="2610959"/>
+                    </a:xfrm>
+                    <a:prstGeom prst="rect">
+                      <a:avLst/>
+                    </a:prstGeom>
+                  </pic:spPr>
+                </pic:pic>
+              </a:graphicData>
+            </a:graphic>
+          </wp:inline>
+        </w:drawing>
+      </w:r>
+    </w:p>
+    <w:p>
+      <w:r>
+        <w:t>The entirety of the CornersProblem class in three screenshots</w:t>
+      </w:r>
+    </w:p>
+    <w:p>
+      <w:pPr>
+        <w:rPr>
+          <w:rFonts w:cstheme="minorHAnsi"/>
+        </w:rPr>
+      </w:pPr>
+      <w:r>
+        <w:rPr>
+          <w:rFonts w:cstheme="minorHAnsi"/>
+        </w:rPr>
+        <w:lastRenderedPageBreak/>
+        <w:t>First is the constructor method, in which we just added an extra line: the same cost function as in the search problem from before (so all actions still cost 1).</w:t>
+      </w:r>
+    </w:p>
+    <w:p>
+      <w:pPr>
+        <w:rPr>
+          <w:rFonts w:cstheme="minorHAnsi"/>
+        </w:rPr>
+      </w:pPr>
+      <w:r>
+        <w:rPr>
+          <w:rFonts w:cstheme="minorHAnsi"/>
+        </w:rPr>
+        <w:t>The next function is to define the start state, and we decided to go with a 6-element tuple: the two first elements reference Pacman’s position, and the other four elements are Booleans that reference the state of each corner (False if it hasn’t been visited, True otherwise). The start state, then, is the starting position for Pacman followed by four False Booleans.</w:t>
+      </w:r>
+    </w:p>
+    <w:p>
+      <w:pPr>
+        <w:rPr>
+          <w:rFonts w:cstheme="minorHAnsi"/>
+        </w:rPr>
+      </w:pPr>
+      <w:r>
+        <w:rPr>
+          <w:rFonts w:cstheme="minorHAnsi"/>
+        </w:rPr>
+        <w:t xml:space="preserve">The next function identifies the goal state, </w:t>
+      </w:r>
+      <w:r>
+        <w:rPr>
+          <w:rFonts w:cstheme="minorHAnsi"/>
+        </w:rPr>
+        <w:t>which is a state with all Booleans being True. Note that the actual goal state will only have three True Booleans, and the function checks whether Pacman’s current position is the remaining corner to be visited.</w:t>
+      </w:r>
+    </w:p>
+    <w:p>
+      <w:pPr>
+        <w:rPr>
+          <w:rFonts w:cstheme="minorHAnsi"/>
+        </w:rPr>
+      </w:pPr>
+      <w:r>
+        <w:rPr>
+          <w:rFonts w:cstheme="minorHAnsi"/>
+        </w:rPr>
+        <w:t>Last function generates the successors. It behaves very similarly to the one in the search problem in terms of updating Pacman’s position. In our case, we also check whether the current position is a corner and change the Booleans accordingly. We then apply the updated Booleans to all the valid successor positions.</w:t>
+      </w:r>
+    </w:p>
+    <w:p>
+      <w:pPr>
+        <w:rPr>
+          <w:rFonts w:cstheme="minorHAnsi"/>
+        </w:rPr>
+      </w:pPr>
+      <w:r>
+        <w:rPr>
+          <w:rFonts w:cstheme="minorHAnsi"/>
+        </w:rPr>
+        <w:t xml:space="preserve">Although our chosen state space is not abstract enough to support certain changes (for example, changing the number of corners), it was chosen due to the relative simplicity </w:t>
+      </w:r>
+      <w:r>
+        <w:rPr>
+          <w:rFonts w:cstheme="minorHAnsi"/>
+        </w:rPr>
+        <w:t xml:space="preserve">and elegance </w:t>
+      </w:r>
+      <w:r>
+        <w:rPr>
+          <w:rFonts w:cstheme="minorHAnsi"/>
+        </w:rPr>
+        <w:t>of a 6-element tuple.</w:t>
+      </w:r>
+    </w:p>
+    <w:p>
+      <w:pPr>
+        <w:rPr>
+          <w:u w:val="single"/>
+        </w:rPr>
+      </w:pPr>
+      <w:r>
+        <w:rPr>
+          <w:u w:val="single"/>
+        </w:rPr>
+        <w:t>Testing</w:t>
+      </w:r>
+      <w:r>
+        <w:rPr>
+          <w:u w:val="single"/>
+        </w:rPr>
         <w:t xml:space="preserve">: </w:t>
       </w:r>
-      <w:r>
-        <w:t>Corners Problem</w:t>
+    </w:p>
+    <w:p>
+      <w:pPr>
+        <w:rPr>
+          <w:rFonts w:cstheme="minorHAnsi"/>
+        </w:rPr>
+      </w:pPr>
+      <w:r>
+        <w:rPr>
+          <w:rFonts w:cstheme="minorHAnsi"/>
+          <w:noProof/>
+        </w:rPr>
+        <w:drawing>
+          <wp:inline distT="0" distB="0" distL="0" distR="0" wp14:anchorId="58C18F3D" wp14:editId="4641B45E">
+            <wp:extent cx="5400040" cy="2975610"/>
+            <wp:effectExtent l="0" t="0" r="0" b="0"/>
+            <wp:docPr id="33" name="Imagen 33"/>
+            <wp:cNvGraphicFramePr>
+              <a:graphicFrameLocks xmlns:a="http://schemas.openxmlformats.org/drawingml/2006/main" noChangeAspect="1"/>
+            </wp:cNvGraphicFramePr>
+            <a:graphic xmlns:a="http://schemas.openxmlformats.org/drawingml/2006/main">
+              <a:graphicData uri="http://schemas.openxmlformats.org/drawingml/2006/picture">
+                <pic:pic xmlns:pic="http://schemas.openxmlformats.org/drawingml/2006/picture">
+                  <pic:nvPicPr>
+                    <pic:cNvPr id="33" name="Imagen 33"/>
+                    <pic:cNvPicPr/>
+                  </pic:nvPicPr>
+                  <pic:blipFill>
+                    <a:blip r:embed="rId37">
+                      <a:extLst>
+                        <a:ext uri="{28A0092B-C50C-407E-A947-70E740481C1C}">
+                          <a14:useLocalDpi xmlns:a14="http://schemas.microsoft.com/office/drawing/2010/main" val="0"/>
+                        </a:ext>
+                      </a:extLst>
+                    </a:blip>
+                    <a:stretch>
+                      <a:fillRect/>
+                    </a:stretch>
+                  </pic:blipFill>
+                  <pic:spPr>
+                    <a:xfrm>
+                      <a:off x="0" y="0"/>
+                      <a:ext cx="5400040" cy="2975610"/>
+                    </a:xfrm>
+                    <a:prstGeom prst="rect">
+                      <a:avLst/>
+                    </a:prstGeom>
+                  </pic:spPr>
+                </pic:pic>
+              </a:graphicData>
+            </a:graphic>
+          </wp:inline>
+        </w:drawing>
+      </w:r>
+    </w:p>
+    <w:p>
+      <w:pPr>
+        <w:rPr>
+          <w:rFonts w:cstheme="minorHAnsi"/>
+        </w:rPr>
+      </w:pPr>
+      <w:r>
+        <w:rPr>
+          <w:rFonts w:cstheme="minorHAnsi"/>
+        </w:rPr>
+        <w:t>Note: we did not consider necessary to include screenshots of Pacman navigating the maze since the red gradient information is disabled, which was the only useful information it gave.</w:t>
+      </w:r>
+    </w:p>
+    <w:p>
+      <w:pPr>
+        <w:rPr>
+          <w:rFonts w:cstheme="minorHAnsi"/>
+        </w:rPr>
+      </w:pPr>
+      <w:r>
+        <w:rPr>
+          <w:rFonts w:cstheme="minorHAnsi"/>
+        </w:rPr>
+        <w:t>Due to this problem being much more complex than the search problem, it is not surprising to see the number of nodes expanded to be much greater than the total cost of the path found;</w:t>
+      </w:r>
+      <w:r>
+        <w:rPr>
+          <w:rFonts w:cstheme="minorHAnsi"/>
+        </w:rPr>
+        <w:t xml:space="preserve"> the number of possible states quadrupled with the new state space, which would make the graph much larger to navigate. Since we are working with breadth first search and graph search, we already know Pacman is guaranteed to reach the goal, and with an optimal path.</w:t>
+      </w:r>
+    </w:p>
+    <w:p>
+      <w:pPr>
+        <w:rPr>
+          <w:rFonts w:cstheme="minorHAnsi"/>
+        </w:rPr>
+      </w:pPr>
+      <w:r>
+        <w:rPr>
+          <w:rFonts w:cstheme="minorHAnsi"/>
+        </w:rPr>
+        <w:br w:type="page"/>
+      </w:r>
+    </w:p>
+    <w:p>
+      <w:pPr>
+        <w:pStyle w:val="Ttulo2"/>
+      </w:pPr>
+      <w:r>
+        <w:lastRenderedPageBreak/>
+        <w:t>Section 6: Corners Problem: Heuristic</w:t>
       </w:r>
     </w:p>
     <w:p/>
-    <w:p/>
-    <w:p>
-      <w:pPr>
-        <w:rPr>
-          <w:rFonts w:cstheme="minorHAnsi"/>
-        </w:rPr>
-      </w:pPr>
-    </w:p>
-    <w:p>
-      <w:pPr>
-        <w:rPr>
-          <w:rFonts w:cstheme="minorHAnsi"/>
-        </w:rPr>
-      </w:pPr>
-      <w:r>
-        <w:rPr>
-          <w:rFonts w:cstheme="minorHAnsi"/>
-        </w:rPr>
-        <w:br w:type="page"/>
-      </w:r>
-    </w:p>
-    <w:p>
-      <w:pPr>
-        <w:rPr>
-          <w:rFonts w:cstheme="minorHAnsi"/>
-        </w:rPr>
-      </w:pPr>
-    </w:p>
-    <w:p>
-      <w:pPr>
-        <w:rPr>
-          <w:rFonts w:cstheme="minorHAnsi"/>
-        </w:rPr>
-      </w:pPr>
-      <w:r>
-        <w:rPr>
-          <w:rFonts w:cstheme="minorHAnsi"/>
-        </w:rPr>
-        <w:br w:type="page"/>
-      </w:r>
-    </w:p>
-    <w:p>
-      <w:pPr>
-        <w:rPr>
-          <w:rFonts w:cstheme="minorHAnsi"/>
-        </w:rPr>
-      </w:pPr>
-    </w:p>
-    <w:p>
-      <w:pPr>
-        <w:rPr>
-          <w:rFonts w:cstheme="minorHAnsi"/>
-        </w:rPr>
-      </w:pPr>
-      <w:r>
-        <w:rPr>
-          <w:rFonts w:cstheme="minorHAnsi"/>
-        </w:rPr>
-        <w:br w:type="page"/>
-      </w:r>
-    </w:p>
-    <w:p>
-      <w:pPr>
-        <w:rPr>
-          <w:rFonts w:cstheme="minorHAnsi"/>
-        </w:rPr>
-      </w:pPr>
-    </w:p>
-    <w:p>
-      <w:pPr>
-        <w:rPr>
-          <w:rFonts w:cstheme="minorHAnsi"/>
-        </w:rPr>
-      </w:pPr>
-      <w:r>
-        <w:rPr>
-          <w:rFonts w:cstheme="minorHAnsi"/>
-        </w:rPr>
-        <w:br w:type="page"/>
-      </w:r>
-    </w:p>
-    <w:p>
-      <w:pPr>
-        <w:rPr>
-          <w:rFonts w:cstheme="minorHAnsi"/>
-        </w:rPr>
-      </w:pPr>
+    <w:p>
+      <w:pPr>
+        <w:rPr>
+          <w:u w:val="single"/>
+        </w:rPr>
+      </w:pPr>
+      <w:r>
+        <w:rPr>
+          <w:u w:val="single"/>
+        </w:rPr>
+        <w:t xml:space="preserve">Code: </w:t>
+      </w:r>
+    </w:p>
+    <w:p>
+      <w:pPr>
+        <w:rPr>
+          <w:rFonts w:cstheme="minorHAnsi"/>
+        </w:rPr>
+      </w:pPr>
+      <w:r>
+        <w:rPr>
+          <w:rFonts w:cstheme="minorHAnsi"/>
+        </w:rPr>
+        <w:t>The goal in this last section is to come up with a consistent heuristic for the corners problem, so that the a* algorithm is guaranteed to find an optimal path for graph search.</w:t>
+      </w:r>
+    </w:p>
+    <w:p>
+      <w:pPr>
+        <w:rPr>
+          <w:rFonts w:cstheme="minorHAnsi"/>
+        </w:rPr>
+      </w:pPr>
+      <w:r>
+        <w:rPr>
+          <w:rFonts w:cstheme="minorHAnsi"/>
+          <w:noProof/>
+        </w:rPr>
+        <w:drawing>
+          <wp:inline distT="0" distB="0" distL="0" distR="0" wp14:anchorId="781BCAF5" wp14:editId="124C822B">
+            <wp:extent cx="4057650" cy="2670586"/>
+            <wp:effectExtent l="0" t="0" r="0" b="0"/>
+            <wp:docPr id="34" name="Imagen 34"/>
+            <wp:cNvGraphicFramePr>
+              <a:graphicFrameLocks xmlns:a="http://schemas.openxmlformats.org/drawingml/2006/main" noChangeAspect="1"/>
+            </wp:cNvGraphicFramePr>
+            <a:graphic xmlns:a="http://schemas.openxmlformats.org/drawingml/2006/main">
+              <a:graphicData uri="http://schemas.openxmlformats.org/drawingml/2006/picture">
+                <pic:pic xmlns:pic="http://schemas.openxmlformats.org/drawingml/2006/picture">
+                  <pic:nvPicPr>
+                    <pic:cNvPr id="34" name="Imagen 34"/>
+                    <pic:cNvPicPr/>
+                  </pic:nvPicPr>
+                  <pic:blipFill>
+                    <a:blip r:embed="rId38">
+                      <a:extLst>
+                        <a:ext uri="{28A0092B-C50C-407E-A947-70E740481C1C}">
+                          <a14:useLocalDpi xmlns:a14="http://schemas.microsoft.com/office/drawing/2010/main" val="0"/>
+                        </a:ext>
+                      </a:extLst>
+                    </a:blip>
+                    <a:stretch>
+                      <a:fillRect/>
+                    </a:stretch>
+                  </pic:blipFill>
+                  <pic:spPr>
+                    <a:xfrm>
+                      <a:off x="0" y="0"/>
+                      <a:ext cx="4072223" cy="2680177"/>
+                    </a:xfrm>
+                    <a:prstGeom prst="rect">
+                      <a:avLst/>
+                    </a:prstGeom>
+                  </pic:spPr>
+                </pic:pic>
+              </a:graphicData>
+            </a:graphic>
+          </wp:inline>
+        </w:drawing>
+      </w:r>
+      <w:r>
+        <w:rPr>
+          <w:rFonts w:cstheme="minorHAnsi"/>
+          <w:noProof/>
+        </w:rPr>
+        <w:drawing>
+          <wp:inline distT="0" distB="0" distL="0" distR="0" wp14:anchorId="1BFD6D46" wp14:editId="6DA394E7">
+            <wp:extent cx="4095750" cy="1102915"/>
+            <wp:effectExtent l="0" t="0" r="0" b="2540"/>
+            <wp:docPr id="35" name="Imagen 35"/>
+            <wp:cNvGraphicFramePr>
+              <a:graphicFrameLocks xmlns:a="http://schemas.openxmlformats.org/drawingml/2006/main" noChangeAspect="1"/>
+            </wp:cNvGraphicFramePr>
+            <a:graphic xmlns:a="http://schemas.openxmlformats.org/drawingml/2006/main">
+              <a:graphicData uri="http://schemas.openxmlformats.org/drawingml/2006/picture">
+                <pic:pic xmlns:pic="http://schemas.openxmlformats.org/drawingml/2006/picture">
+                  <pic:nvPicPr>
+                    <pic:cNvPr id="35" name="Imagen 35"/>
+                    <pic:cNvPicPr/>
+                  </pic:nvPicPr>
+                  <pic:blipFill>
+                    <a:blip r:embed="rId39">
+                      <a:extLst>
+                        <a:ext uri="{28A0092B-C50C-407E-A947-70E740481C1C}">
+                          <a14:useLocalDpi xmlns:a14="http://schemas.microsoft.com/office/drawing/2010/main" val="0"/>
+                        </a:ext>
+                      </a:extLst>
+                    </a:blip>
+                    <a:stretch>
+                      <a:fillRect/>
+                    </a:stretch>
+                  </pic:blipFill>
+                  <pic:spPr>
+                    <a:xfrm>
+                      <a:off x="0" y="0"/>
+                      <a:ext cx="4149947" cy="1117509"/>
+                    </a:xfrm>
+                    <a:prstGeom prst="rect">
+                      <a:avLst/>
+                    </a:prstGeom>
+                  </pic:spPr>
+                </pic:pic>
+              </a:graphicData>
+            </a:graphic>
+          </wp:inline>
+        </w:drawing>
+      </w:r>
+      <w:r>
+        <w:rPr>
+          <w:rFonts w:cstheme="minorHAnsi"/>
+          <w:noProof/>
+        </w:rPr>
+        <w:drawing>
+          <wp:inline distT="0" distB="0" distL="0" distR="0" wp14:anchorId="568B1F87" wp14:editId="78E9A19B">
+            <wp:extent cx="4679950" cy="2968995"/>
+            <wp:effectExtent l="0" t="0" r="6350" b="3175"/>
+            <wp:docPr id="36" name="Imagen 36"/>
+            <wp:cNvGraphicFramePr>
+              <a:graphicFrameLocks xmlns:a="http://schemas.openxmlformats.org/drawingml/2006/main" noChangeAspect="1"/>
+            </wp:cNvGraphicFramePr>
+            <a:graphic xmlns:a="http://schemas.openxmlformats.org/drawingml/2006/main">
+              <a:graphicData uri="http://schemas.openxmlformats.org/drawingml/2006/picture">
+                <pic:pic xmlns:pic="http://schemas.openxmlformats.org/drawingml/2006/picture">
+                  <pic:nvPicPr>
+                    <pic:cNvPr id="36" name="Imagen 36"/>
+                    <pic:cNvPicPr/>
+                  </pic:nvPicPr>
+                  <pic:blipFill>
+                    <a:blip r:embed="rId40">
+                      <a:extLst>
+                        <a:ext uri="{28A0092B-C50C-407E-A947-70E740481C1C}">
+                          <a14:useLocalDpi xmlns:a14="http://schemas.microsoft.com/office/drawing/2010/main" val="0"/>
+                        </a:ext>
+                      </a:extLst>
+                    </a:blip>
+                    <a:stretch>
+                      <a:fillRect/>
+                    </a:stretch>
+                  </pic:blipFill>
+                  <pic:spPr>
+                    <a:xfrm>
+                      <a:off x="0" y="0"/>
+                      <a:ext cx="4703589" cy="2983992"/>
+                    </a:xfrm>
+                    <a:prstGeom prst="rect">
+                      <a:avLst/>
+                    </a:prstGeom>
+                  </pic:spPr>
+                </pic:pic>
+              </a:graphicData>
+            </a:graphic>
+          </wp:inline>
+        </w:drawing>
+      </w:r>
+    </w:p>
+    <w:p>
+      <w:pPr>
+        <w:rPr>
+          <w:rFonts w:cstheme="minorHAnsi"/>
+        </w:rPr>
+      </w:pPr>
+      <w:r>
+        <w:rPr>
+          <w:rFonts w:cstheme="minorHAnsi"/>
+        </w:rPr>
+        <w:t>Note: this is the entirety of the heuristic function, split up in three screenshots; each one ends immediately where the next one starts.</w:t>
+      </w:r>
+    </w:p>
+    <w:p>
+      <w:pPr>
+        <w:rPr>
+          <w:rFonts w:cstheme="minorHAnsi"/>
+        </w:rPr>
+      </w:pPr>
+      <w:r>
+        <w:rPr>
+          <w:rFonts w:cstheme="minorHAnsi"/>
+        </w:rPr>
+        <w:lastRenderedPageBreak/>
+        <w:t>Our heuristic will rely on the Manhattan distance, since we created an internal function to calculate it.</w:t>
+      </w:r>
+    </w:p>
+    <w:p>
+      <w:pPr>
+        <w:rPr>
+          <w:rFonts w:cstheme="minorHAnsi"/>
+          <w:b/>
+          <w:bCs/>
+        </w:rPr>
+      </w:pPr>
+      <w:r>
+        <w:rPr>
+          <w:rFonts w:cstheme="minorHAnsi"/>
+          <w:b/>
+          <w:bCs/>
+        </w:rPr>
+        <w:t xml:space="preserve">Question to </w:t>
+      </w:r>
+      <w:r>
+        <w:rPr>
+          <w:rFonts w:cstheme="minorHAnsi"/>
+          <w:b/>
+          <w:bCs/>
+        </w:rPr>
+        <w:t>answer:</w:t>
+      </w:r>
+      <w:r>
+        <w:rPr>
+          <w:rFonts w:cstheme="minorHAnsi"/>
+          <w:b/>
+          <w:bCs/>
+        </w:rPr>
+        <w:t xml:space="preserve"> explain the logic behind your heuristic</w:t>
+      </w:r>
+    </w:p>
+    <w:p>
+      <w:pPr>
+        <w:rPr>
+          <w:rFonts w:cstheme="minorHAnsi"/>
+        </w:rPr>
+      </w:pPr>
+      <w:r>
+        <w:rPr>
+          <w:rFonts w:cstheme="minorHAnsi"/>
+        </w:rPr>
+        <w:t>Our heuristic applies the principle of relaxation: we calculate the hypothetical lowest Manhattan distance from our current state to the corners left to visit of the maze.</w:t>
+      </w:r>
+      <w:r>
+        <w:rPr>
+          <w:rFonts w:cstheme="minorHAnsi"/>
+        </w:rPr>
+        <w:t xml:space="preserve"> We first gather all the remaining corners in a list. We then enter the loop (third screenshot), in which we will find the lowest distance between the “current” position and the remaining corners. We </w:t>
+      </w:r>
+      <w:r>
+        <w:rPr>
+          <w:rFonts w:cstheme="minorHAnsi"/>
+        </w:rPr>
+        <w:t>compute all the distances into a list, calculate the lowest (by using the internal function of the same name) and the corner corresponding to the lowest distance becomes the new “current” position, it is removed from the list of remaining corners, and said distance is added to the total distance. This process is repeated until there are no corners left in the list, and we return the total distance.</w:t>
+      </w:r>
+    </w:p>
+    <w:p>
+      <w:pPr>
+        <w:rPr>
+          <w:rFonts w:cstheme="minorHAnsi"/>
+        </w:rPr>
+      </w:pPr>
+      <w:r>
+        <w:rPr>
+          <w:rFonts w:cstheme="minorHAnsi"/>
+        </w:rPr>
+        <w:t xml:space="preserve">The heuristic ideally constructs the shortest path to get to the goal by adding intermediate paths. However, there is a specific case in which the heuristic becomes inconsistent: there are three corners left to visit and Pacman is closer to the one corner in the middle of the other two. In this case, the current described heuristic would </w:t>
+      </w:r>
+      <w:r>
+        <w:rPr>
+          <w:rFonts w:cstheme="minorHAnsi"/>
+        </w:rPr>
+        <w:t xml:space="preserve">return a value resembling one where there are four corners left. Our if loop inside the while loop intends to resolve this issue: instead of taking the shortest distance, we would take the second shortest, so that we visit one of the exterior corners, and the remaining path aligns how we need </w:t>
+      </w:r>
+      <w:r>
+        <w:rPr>
+          <w:rFonts w:cstheme="minorHAnsi"/>
+        </w:rPr>
+        <w:t>it</w:t>
+      </w:r>
+      <w:r>
+        <w:rPr>
+          <w:rFonts w:cstheme="minorHAnsi"/>
+        </w:rPr>
+        <w:t xml:space="preserve"> to.</w:t>
+      </w:r>
+    </w:p>
+    <w:p>
+      <w:pPr>
+        <w:rPr>
+          <w:u w:val="single"/>
+        </w:rPr>
+      </w:pPr>
+      <w:r>
+        <w:rPr>
+          <w:u w:val="single"/>
+        </w:rPr>
+        <w:t>Testing</w:t>
+      </w:r>
+      <w:r>
+        <w:rPr>
+          <w:u w:val="single"/>
+        </w:rPr>
+        <w:t xml:space="preserve">: </w:t>
+      </w:r>
+    </w:p>
+    <w:p>
+      <w:pPr>
+        <w:rPr>
+          <w:rFonts w:cstheme="minorHAnsi"/>
+        </w:rPr>
+      </w:pPr>
+      <w:r>
+        <w:rPr>
+          <w:rFonts w:cstheme="minorHAnsi"/>
+          <w:noProof/>
+        </w:rPr>
+        <w:drawing>
+          <wp:inline distT="0" distB="0" distL="0" distR="0" wp14:anchorId="0694424E" wp14:editId="76CE50DD">
+            <wp:extent cx="5400040" cy="1245235"/>
+            <wp:effectExtent l="0" t="0" r="0" b="0"/>
+            <wp:docPr id="37" name="Imagen 37"/>
+            <wp:cNvGraphicFramePr>
+              <a:graphicFrameLocks xmlns:a="http://schemas.openxmlformats.org/drawingml/2006/main" noChangeAspect="1"/>
+            </wp:cNvGraphicFramePr>
+            <a:graphic xmlns:a="http://schemas.openxmlformats.org/drawingml/2006/main">
+              <a:graphicData uri="http://schemas.openxmlformats.org/drawingml/2006/picture">
+                <pic:pic xmlns:pic="http://schemas.openxmlformats.org/drawingml/2006/picture">
+                  <pic:nvPicPr>
+                    <pic:cNvPr id="37" name="Imagen 37"/>
+                    <pic:cNvPicPr/>
+                  </pic:nvPicPr>
+                  <pic:blipFill>
+                    <a:blip r:embed="rId41">
+                      <a:extLst>
+                        <a:ext uri="{28A0092B-C50C-407E-A947-70E740481C1C}">
+                          <a14:useLocalDpi xmlns:a14="http://schemas.microsoft.com/office/drawing/2010/main" val="0"/>
+                        </a:ext>
+                      </a:extLst>
+                    </a:blip>
+                    <a:stretch>
+                      <a:fillRect/>
+                    </a:stretch>
+                  </pic:blipFill>
+                  <pic:spPr>
+                    <a:xfrm>
+                      <a:off x="0" y="0"/>
+                      <a:ext cx="5400040" cy="1245235"/>
+                    </a:xfrm>
+                    <a:prstGeom prst="rect">
+                      <a:avLst/>
+                    </a:prstGeom>
+                  </pic:spPr>
+                </pic:pic>
+              </a:graphicData>
+            </a:graphic>
+          </wp:inline>
+        </w:drawing>
+      </w:r>
+    </w:p>
+    <w:p>
+      <w:pPr>
+        <w:rPr>
+          <w:rFonts w:cstheme="minorHAnsi"/>
+        </w:rPr>
+      </w:pPr>
+      <w:r>
+        <w:rPr>
+          <w:rFonts w:cstheme="minorHAnsi"/>
+        </w:rPr>
+        <w:t>We can observe the a* algorithm finding the lower cost path with dramatically less expanded nodes than the tests in Section 5. We can see the true power of the a* algorithm now that we are working with a more complex problem.</w:t>
+      </w:r>
     </w:p>
     <w:sectPr>
       <w:pgSz w:w="11906" w:h="16838"/>
@@ -4086,13 +5069,33 @@
       <w:lang w:val="en-GB"/>
     </w:rPr>
   </w:style>
+  <w:style w:type="paragraph" w:styleId="Ttulo1">
+    <w:name w:val="heading 1"/>
+    <w:basedOn w:val="Normal"/>
+    <w:next w:val="Normal"/>
+    <w:link w:val="Ttulo1Car"/>
+    <w:uiPriority w:val="9"/>
+    <w:qFormat/>
+    <w:rsid w:val="004D6614"/>
+    <w:pPr>
+      <w:keepNext/>
+      <w:keepLines/>
+      <w:spacing w:before="240" w:after="0"/>
+      <w:outlineLvl w:val="0"/>
+    </w:pPr>
+    <w:rPr>
+      <w:rFonts w:asciiTheme="majorHAnsi" w:eastAsiaTheme="majorEastAsia" w:hAnsiTheme="majorHAnsi" w:cstheme="majorBidi"/>
+      <w:color w:val="2F5496" w:themeColor="accent1" w:themeShade="BF"/>
+      <w:sz w:val="32"/>
+      <w:szCs w:val="32"/>
+    </w:rPr>
+  </w:style>
   <w:style w:type="paragraph" w:styleId="Ttulo2">
     <w:name w:val="heading 2"/>
     <w:basedOn w:val="Normal"/>
     <w:next w:val="Normal"/>
     <w:link w:val="Ttulo2Car"/>
     <w:uiPriority w:val="9"/>
-    <w:semiHidden/>
     <w:unhideWhenUsed/>
     <w:qFormat/>
     <w:rsid w:val="00E0782C"/>
@@ -4114,6 +5117,7 @@
   <w:style w:type="character" w:default="1" w:styleId="Fuentedeprrafopredeter">
     <w:name w:val="Default Paragraph Font"/>
     <w:uiPriority w:val="1"/>
+    <w:semiHidden/>
     <w:unhideWhenUsed/>
   </w:style>
   <w:style w:type="table" w:default="1" w:styleId="Tablanormal">
@@ -4142,7 +5146,6 @@
     <w:basedOn w:val="Fuentedeprrafopredeter"/>
     <w:link w:val="Ttulo2"/>
     <w:uiPriority w:val="9"/>
-    <w:semiHidden/>
     <w:rsid w:val="00E0782C"/>
     <w:rPr>
       <w:rFonts w:asciiTheme="majorHAnsi" w:eastAsiaTheme="majorEastAsia" w:hAnsiTheme="majorHAnsi" w:cstheme="majorBidi"/>
@@ -4238,6 +5241,52 @@
       <w:rFonts w:ascii="Courier New" w:eastAsia="Times New Roman" w:hAnsi="Courier New" w:cs="Courier New"/>
       <w:sz w:val="20"/>
       <w:szCs w:val="20"/>
+    </w:rPr>
+  </w:style>
+  <w:style w:type="character" w:customStyle="1" w:styleId="Ttulo1Car">
+    <w:name w:val="Título 1 Car"/>
+    <w:basedOn w:val="Fuentedeprrafopredeter"/>
+    <w:link w:val="Ttulo1"/>
+    <w:uiPriority w:val="9"/>
+    <w:rsid w:val="004D6614"/>
+    <w:rPr>
+      <w:rFonts w:asciiTheme="majorHAnsi" w:eastAsiaTheme="majorEastAsia" w:hAnsiTheme="majorHAnsi" w:cstheme="majorBidi"/>
+      <w:color w:val="2F5496" w:themeColor="accent1" w:themeShade="BF"/>
+      <w:sz w:val="32"/>
+      <w:szCs w:val="32"/>
+      <w:lang w:val="en-GB"/>
+    </w:rPr>
+  </w:style>
+  <w:style w:type="paragraph" w:styleId="Subttulo">
+    <w:name w:val="Subtitle"/>
+    <w:basedOn w:val="Normal"/>
+    <w:next w:val="Normal"/>
+    <w:link w:val="SubttuloCar"/>
+    <w:uiPriority w:val="11"/>
+    <w:qFormat/>
+    <w:rsid w:val="00AE066C"/>
+    <w:pPr>
+      <w:numPr>
+        <w:ilvl w:val="1"/>
+      </w:numPr>
+    </w:pPr>
+    <w:rPr>
+      <w:rFonts w:eastAsiaTheme="minorEastAsia"/>
+      <w:color w:val="5A5A5A" w:themeColor="text1" w:themeTint="A5"/>
+      <w:spacing w:val="15"/>
+    </w:rPr>
+  </w:style>
+  <w:style w:type="character" w:customStyle="1" w:styleId="SubttuloCar">
+    <w:name w:val="Subtítulo Car"/>
+    <w:basedOn w:val="Fuentedeprrafopredeter"/>
+    <w:link w:val="Subttulo"/>
+    <w:uiPriority w:val="11"/>
+    <w:rsid w:val="00AE066C"/>
+    <w:rPr>
+      <w:rFonts w:eastAsiaTheme="minorEastAsia"/>
+      <w:color w:val="5A5A5A" w:themeColor="text1" w:themeTint="A5"/>
+      <w:spacing w:val="15"/>
+      <w:lang w:val="en-GB"/>
     </w:rPr>
   </w:style>
 </w:styles>

</xml_diff>